<commit_message>
combined scripts to one file
</commit_message>
<xml_diff>
--- a/reports/Stat306ProjectReport.docx
+++ b/reports/Stat306ProjectReport.docx
@@ -58,6 +58,8 @@
           <w:rFonts w:ascii="Times New Roman" w:hAnsi="Times New Roman"/>
         </w:rPr>
       </w:pPr>
+      <w:bookmarkStart w:id="0" w:name="_GoBack"/>
+      <w:bookmarkEnd w:id="0"/>
     </w:p>
     <w:p>
       <w:pPr>
@@ -76,12 +78,14 @@
           <w:rFonts w:ascii="Times New Roman" w:hAnsi="Times New Roman"/>
         </w:rPr>
       </w:pPr>
+      <w:bookmarkStart w:id="1" w:name="_Toc479199703"/>
       <w:r>
         <w:rPr>
           <w:rFonts w:ascii="Times New Roman" w:hAnsi="Times New Roman"/>
         </w:rPr>
         <w:t>Stat 306</w:t>
       </w:r>
+      <w:bookmarkEnd w:id="1"/>
     </w:p>
     <w:p>
       <w:pPr>
@@ -91,12 +95,14 @@
           <w:rFonts w:ascii="Times New Roman" w:hAnsi="Times New Roman"/>
         </w:rPr>
       </w:pPr>
+      <w:bookmarkStart w:id="2" w:name="_Toc479199704"/>
       <w:r>
         <w:rPr>
           <w:rFonts w:ascii="Times New Roman" w:hAnsi="Times New Roman"/>
         </w:rPr>
         <w:t>Term Project: Multiple Regression Analysis of IMDB Movie Data Set</w:t>
       </w:r>
+      <w:bookmarkEnd w:id="2"/>
     </w:p>
     <w:p>
       <w:pPr>
@@ -282,8 +288,13 @@
               <w:tab w:val="right" w:leader="dot" w:pos="9019"/>
             </w:tabs>
             <w:rPr>
-              <w:rFonts w:ascii="Times New Roman" w:hAnsi="Times New Roman"/>
+              <w:rFonts w:eastAsiaTheme="minorEastAsia" w:cstheme="minorBidi"/>
+              <w:b w:val="0"/>
+              <w:bCs w:val="0"/>
               <w:noProof/>
+              <w:color w:val="auto"/>
+              <w:szCs w:val="30"/>
+              <w:lang w:eastAsia="zh-CN" w:bidi="th-TH"/>
             </w:rPr>
           </w:pPr>
           <w:r>
@@ -308,66 +319,134 @@
             </w:rPr>
             <w:fldChar w:fldCharType="separate"/>
           </w:r>
-          <w:hyperlink w:anchor="_Toc479123371" w:history="1">
+          <w:hyperlink w:anchor="_Toc479199703" w:history="1">
             <w:r>
               <w:rPr>
                 <w:rStyle w:val="Hyperlink"/>
                 <w:rFonts w:ascii="Times New Roman" w:hAnsi="Times New Roman"/>
                 <w:noProof/>
-                <w:lang w:val="de-DE"/>
-              </w:rPr>
-              <w:t>Abstract/Summary</w:t>
-            </w:r>
-            <w:r>
-              <w:rPr>
+              </w:rPr>
+              <w:t>Stat 306</w:t>
+            </w:r>
+            <w:r>
+              <w:rPr>
+                <w:noProof/>
+                <w:webHidden/>
+              </w:rPr>
+              <w:tab/>
+            </w:r>
+            <w:r>
+              <w:rPr>
+                <w:noProof/>
+                <w:webHidden/>
+              </w:rPr>
+              <w:fldChar w:fldCharType="begin"/>
+            </w:r>
+            <w:r>
+              <w:rPr>
+                <w:noProof/>
+                <w:webHidden/>
+              </w:rPr>
+              <w:instrText xml:space="preserve"> PAGEREF _Toc479199703 \h </w:instrText>
+            </w:r>
+            <w:r>
+              <w:rPr>
+                <w:noProof/>
+                <w:webHidden/>
+              </w:rPr>
+            </w:r>
+            <w:r>
+              <w:rPr>
+                <w:noProof/>
+                <w:webHidden/>
+              </w:rPr>
+              <w:fldChar w:fldCharType="separate"/>
+            </w:r>
+            <w:r>
+              <w:rPr>
+                <w:noProof/>
+                <w:webHidden/>
+              </w:rPr>
+              <w:t>1</w:t>
+            </w:r>
+            <w:r>
+              <w:rPr>
+                <w:noProof/>
+                <w:webHidden/>
+              </w:rPr>
+              <w:fldChar w:fldCharType="end"/>
+            </w:r>
+          </w:hyperlink>
+        </w:p>
+        <w:p>
+          <w:pPr>
+            <w:pStyle w:val="TOC2"/>
+            <w:tabs>
+              <w:tab w:val="right" w:leader="dot" w:pos="9019"/>
+            </w:tabs>
+            <w:rPr>
+              <w:rFonts w:eastAsiaTheme="minorEastAsia" w:cstheme="minorBidi"/>
+              <w:b w:val="0"/>
+              <w:bCs w:val="0"/>
+              <w:noProof/>
+              <w:color w:val="auto"/>
+              <w:sz w:val="24"/>
+              <w:szCs w:val="30"/>
+              <w:lang w:eastAsia="zh-CN" w:bidi="th-TH"/>
+            </w:rPr>
+          </w:pPr>
+          <w:hyperlink w:anchor="_Toc479199704" w:history="1">
+            <w:r>
+              <w:rPr>
+                <w:rStyle w:val="Hyperlink"/>
                 <w:rFonts w:ascii="Times New Roman" w:hAnsi="Times New Roman"/>
                 <w:noProof/>
-                <w:webHidden/>
-              </w:rPr>
-              <w:tab/>
-            </w:r>
-            <w:r>
-              <w:rPr>
-                <w:rFonts w:ascii="Times New Roman" w:hAnsi="Times New Roman"/>
+              </w:rPr>
+              <w:t>Term Project: Multiple Regression Analysis of IMDB Movie Data Set</w:t>
+            </w:r>
+            <w:r>
+              <w:rPr>
                 <w:noProof/>
                 <w:webHidden/>
               </w:rPr>
-              <w:fldChar w:fldCharType="begin"/>
-            </w:r>
-            <w:r>
-              <w:rPr>
-                <w:rFonts w:ascii="Times New Roman" w:hAnsi="Times New Roman"/>
+              <w:tab/>
+            </w:r>
+            <w:r>
+              <w:rPr>
                 <w:noProof/>
                 <w:webHidden/>
               </w:rPr>
-              <w:instrText xml:space="preserve"> PAGEREF _Toc479123371 \h </w:instrText>
-            </w:r>
-            <w:r>
-              <w:rPr>
-                <w:rFonts w:ascii="Times New Roman" w:hAnsi="Times New Roman"/>
+              <w:fldChar w:fldCharType="begin"/>
+            </w:r>
+            <w:r>
+              <w:rPr>
                 <w:noProof/>
                 <w:webHidden/>
               </w:rPr>
-            </w:r>
-            <w:r>
-              <w:rPr>
-                <w:rFonts w:ascii="Times New Roman" w:hAnsi="Times New Roman"/>
+              <w:instrText xml:space="preserve"> PAGEREF _Toc479199704 \h </w:instrText>
+            </w:r>
+            <w:r>
+              <w:rPr>
                 <w:noProof/>
                 <w:webHidden/>
               </w:rPr>
-              <w:fldChar w:fldCharType="separate"/>
-            </w:r>
-            <w:r>
-              <w:rPr>
-                <w:rFonts w:ascii="Times New Roman" w:hAnsi="Times New Roman"/>
+            </w:r>
+            <w:r>
+              <w:rPr>
                 <w:noProof/>
                 <w:webHidden/>
               </w:rPr>
-              <w:t>3</w:t>
-            </w:r>
-            <w:r>
-              <w:rPr>
-                <w:rFonts w:ascii="Times New Roman" w:hAnsi="Times New Roman"/>
+              <w:fldChar w:fldCharType="separate"/>
+            </w:r>
+            <w:r>
+              <w:rPr>
+                <w:noProof/>
+                <w:webHidden/>
+              </w:rPr>
+              <w:t>1</w:t>
+            </w:r>
+            <w:r>
+              <w:rPr>
                 <w:noProof/>
                 <w:webHidden/>
               </w:rPr>
@@ -382,22 +461,26 @@
               <w:tab w:val="right" w:leader="dot" w:pos="9019"/>
             </w:tabs>
             <w:rPr>
-              <w:rFonts w:ascii="Times New Roman" w:hAnsi="Times New Roman"/>
+              <w:rFonts w:eastAsiaTheme="minorEastAsia" w:cstheme="minorBidi"/>
+              <w:b w:val="0"/>
+              <w:bCs w:val="0"/>
               <w:noProof/>
+              <w:color w:val="auto"/>
+              <w:szCs w:val="30"/>
+              <w:lang w:eastAsia="zh-CN" w:bidi="th-TH"/>
             </w:rPr>
           </w:pPr>
-          <w:hyperlink w:anchor="_Toc479123372" w:history="1">
+          <w:hyperlink w:anchor="_Toc479199705" w:history="1">
             <w:r>
               <w:rPr>
                 <w:rStyle w:val="Hyperlink"/>
                 <w:rFonts w:ascii="Times New Roman" w:hAnsi="Times New Roman"/>
                 <w:noProof/>
               </w:rPr>
-              <w:t>Description of Data</w:t>
-            </w:r>
-            <w:r>
-              <w:rPr>
-                <w:rFonts w:ascii="Times New Roman" w:hAnsi="Times New Roman"/>
+              <w:t>Abstract/Summary</w:t>
+            </w:r>
+            <w:r>
+              <w:rPr>
                 <w:noProof/>
                 <w:webHidden/>
               </w:rPr>
@@ -405,7 +488,6 @@
             </w:r>
             <w:r>
               <w:rPr>
-                <w:rFonts w:ascii="Times New Roman" w:hAnsi="Times New Roman"/>
                 <w:noProof/>
                 <w:webHidden/>
               </w:rPr>
@@ -413,22 +495,19 @@
             </w:r>
             <w:r>
               <w:rPr>
-                <w:rFonts w:ascii="Times New Roman" w:hAnsi="Times New Roman"/>
                 <w:noProof/>
                 <w:webHidden/>
               </w:rPr>
-              <w:instrText xml:space="preserve"> PAGEREF _Toc479123372 \h </w:instrText>
-            </w:r>
-            <w:r>
-              <w:rPr>
-                <w:rFonts w:ascii="Times New Roman" w:hAnsi="Times New Roman"/>
+              <w:instrText xml:space="preserve"> PAGEREF _Toc479199705 \h </w:instrText>
+            </w:r>
+            <w:r>
+              <w:rPr>
                 <w:noProof/>
                 <w:webHidden/>
               </w:rPr>
             </w:r>
             <w:r>
               <w:rPr>
-                <w:rFonts w:ascii="Times New Roman" w:hAnsi="Times New Roman"/>
                 <w:noProof/>
                 <w:webHidden/>
               </w:rPr>
@@ -436,7 +515,6 @@
             </w:r>
             <w:r>
               <w:rPr>
-                <w:rFonts w:ascii="Times New Roman" w:hAnsi="Times New Roman"/>
                 <w:noProof/>
                 <w:webHidden/>
               </w:rPr>
@@ -444,7 +522,6 @@
             </w:r>
             <w:r>
               <w:rPr>
-                <w:rFonts w:ascii="Times New Roman" w:hAnsi="Times New Roman"/>
                 <w:noProof/>
                 <w:webHidden/>
               </w:rPr>
@@ -459,69 +536,142 @@
               <w:tab w:val="right" w:leader="dot" w:pos="9019"/>
             </w:tabs>
             <w:rPr>
-              <w:rFonts w:ascii="Times New Roman" w:hAnsi="Times New Roman"/>
+              <w:rFonts w:eastAsiaTheme="minorEastAsia" w:cstheme="minorBidi"/>
+              <w:b w:val="0"/>
+              <w:bCs w:val="0"/>
               <w:noProof/>
+              <w:color w:val="auto"/>
+              <w:szCs w:val="30"/>
+              <w:lang w:eastAsia="zh-CN" w:bidi="th-TH"/>
             </w:rPr>
           </w:pPr>
-          <w:hyperlink w:anchor="_Toc479123373" w:history="1">
+          <w:hyperlink w:anchor="_Toc479199706" w:history="1">
             <w:r>
               <w:rPr>
                 <w:rStyle w:val="Hyperlink"/>
-                <w:rFonts w:ascii="Times New Roman" w:eastAsia="Times New Roman" w:hAnsi="Times New Roman" w:cs="Times New Roman"/>
-                <w:noProof/>
-              </w:rPr>
-              <w:t>Data Analysis and Results</w:t>
-            </w:r>
-            <w:r>
-              <w:rPr>
                 <w:rFonts w:ascii="Times New Roman" w:hAnsi="Times New Roman"/>
                 <w:noProof/>
-                <w:webHidden/>
-              </w:rPr>
-              <w:tab/>
-            </w:r>
-            <w:r>
-              <w:rPr>
-                <w:rFonts w:ascii="Times New Roman" w:hAnsi="Times New Roman"/>
+              </w:rPr>
+              <w:t>Description of Data</w:t>
+            </w:r>
+            <w:r>
+              <w:rPr>
                 <w:noProof/>
                 <w:webHidden/>
               </w:rPr>
-              <w:fldChar w:fldCharType="begin"/>
-            </w:r>
-            <w:r>
-              <w:rPr>
-                <w:rFonts w:ascii="Times New Roman" w:hAnsi="Times New Roman"/>
+              <w:tab/>
+            </w:r>
+            <w:r>
+              <w:rPr>
                 <w:noProof/>
                 <w:webHidden/>
               </w:rPr>
-              <w:instrText xml:space="preserve"> PAGEREF _Toc479123373 \h </w:instrText>
-            </w:r>
-            <w:r>
-              <w:rPr>
-                <w:rFonts w:ascii="Times New Roman" w:hAnsi="Times New Roman"/>
+              <w:fldChar w:fldCharType="begin"/>
+            </w:r>
+            <w:r>
+              <w:rPr>
                 <w:noProof/>
                 <w:webHidden/>
               </w:rPr>
-            </w:r>
-            <w:r>
-              <w:rPr>
-                <w:rFonts w:ascii="Times New Roman" w:hAnsi="Times New Roman"/>
+              <w:instrText xml:space="preserve"> PAGEREF _Toc479199706 \h </w:instrText>
+            </w:r>
+            <w:r>
+              <w:rPr>
                 <w:noProof/>
                 <w:webHidden/>
               </w:rPr>
-              <w:fldChar w:fldCharType="separate"/>
-            </w:r>
-            <w:r>
-              <w:rPr>
-                <w:rFonts w:ascii="Times New Roman" w:hAnsi="Times New Roman"/>
+            </w:r>
+            <w:r>
+              <w:rPr>
                 <w:noProof/>
                 <w:webHidden/>
               </w:rPr>
+              <w:fldChar w:fldCharType="separate"/>
+            </w:r>
+            <w:r>
+              <w:rPr>
+                <w:noProof/>
+                <w:webHidden/>
+              </w:rPr>
+              <w:t>3</w:t>
+            </w:r>
+            <w:r>
+              <w:rPr>
+                <w:noProof/>
+                <w:webHidden/>
+              </w:rPr>
+              <w:fldChar w:fldCharType="end"/>
+            </w:r>
+          </w:hyperlink>
+        </w:p>
+        <w:p>
+          <w:pPr>
+            <w:pStyle w:val="TOC1"/>
+            <w:tabs>
+              <w:tab w:val="right" w:leader="dot" w:pos="9019"/>
+            </w:tabs>
+            <w:rPr>
+              <w:rFonts w:eastAsiaTheme="minorEastAsia" w:cstheme="minorBidi"/>
+              <w:b w:val="0"/>
+              <w:bCs w:val="0"/>
+              <w:noProof/>
+              <w:color w:val="auto"/>
+              <w:szCs w:val="30"/>
+              <w:lang w:eastAsia="zh-CN" w:bidi="th-TH"/>
+            </w:rPr>
+          </w:pPr>
+          <w:hyperlink w:anchor="_Toc479199707" w:history="1">
+            <w:r>
+              <w:rPr>
+                <w:rStyle w:val="Hyperlink"/>
+                <w:rFonts w:ascii="Times New Roman" w:eastAsia="Times New Roman" w:hAnsi="Times New Roman" w:cs="Times New Roman"/>
+                <w:noProof/>
+              </w:rPr>
+              <w:t>Data Analysis and Results</w:t>
+            </w:r>
+            <w:r>
+              <w:rPr>
+                <w:noProof/>
+                <w:webHidden/>
+              </w:rPr>
+              <w:tab/>
+            </w:r>
+            <w:r>
+              <w:rPr>
+                <w:noProof/>
+                <w:webHidden/>
+              </w:rPr>
+              <w:fldChar w:fldCharType="begin"/>
+            </w:r>
+            <w:r>
+              <w:rPr>
+                <w:noProof/>
+                <w:webHidden/>
+              </w:rPr>
+              <w:instrText xml:space="preserve"> PAGEREF _Toc479199707 \h </w:instrText>
+            </w:r>
+            <w:r>
+              <w:rPr>
+                <w:noProof/>
+                <w:webHidden/>
+              </w:rPr>
+            </w:r>
+            <w:r>
+              <w:rPr>
+                <w:noProof/>
+                <w:webHidden/>
+              </w:rPr>
+              <w:fldChar w:fldCharType="separate"/>
+            </w:r>
+            <w:r>
+              <w:rPr>
+                <w:noProof/>
+                <w:webHidden/>
+              </w:rPr>
               <w:t>4</w:t>
             </w:r>
             <w:r>
               <w:rPr>
-                <w:rFonts w:ascii="Times New Roman" w:hAnsi="Times New Roman"/>
                 <w:noProof/>
                 <w:webHidden/>
               </w:rPr>
@@ -536,11 +686,17 @@
               <w:tab w:val="right" w:leader="dot" w:pos="9019"/>
             </w:tabs>
             <w:rPr>
-              <w:rFonts w:ascii="Times New Roman" w:hAnsi="Times New Roman"/>
+              <w:rFonts w:eastAsiaTheme="minorEastAsia" w:cstheme="minorBidi"/>
+              <w:b w:val="0"/>
+              <w:bCs w:val="0"/>
               <w:noProof/>
+              <w:color w:val="auto"/>
+              <w:sz w:val="24"/>
+              <w:szCs w:val="30"/>
+              <w:lang w:eastAsia="zh-CN" w:bidi="th-TH"/>
             </w:rPr>
           </w:pPr>
-          <w:hyperlink w:anchor="_Toc479123374" w:history="1">
+          <w:hyperlink w:anchor="_Toc479199708" w:history="1">
             <w:r>
               <w:rPr>
                 <w:rStyle w:val="Hyperlink"/>
@@ -551,7 +707,6 @@
             </w:r>
             <w:r>
               <w:rPr>
-                <w:rFonts w:ascii="Times New Roman" w:hAnsi="Times New Roman"/>
                 <w:noProof/>
                 <w:webHidden/>
               </w:rPr>
@@ -559,7 +714,6 @@
             </w:r>
             <w:r>
               <w:rPr>
-                <w:rFonts w:ascii="Times New Roman" w:hAnsi="Times New Roman"/>
                 <w:noProof/>
                 <w:webHidden/>
               </w:rPr>
@@ -567,22 +721,19 @@
             </w:r>
             <w:r>
               <w:rPr>
-                <w:rFonts w:ascii="Times New Roman" w:hAnsi="Times New Roman"/>
                 <w:noProof/>
                 <w:webHidden/>
               </w:rPr>
-              <w:instrText xml:space="preserve"> PAGEREF _Toc479123374 \h </w:instrText>
-            </w:r>
-            <w:r>
-              <w:rPr>
-                <w:rFonts w:ascii="Times New Roman" w:hAnsi="Times New Roman"/>
+              <w:instrText xml:space="preserve"> PAGEREF _Toc479199708 \h </w:instrText>
+            </w:r>
+            <w:r>
+              <w:rPr>
                 <w:noProof/>
                 <w:webHidden/>
               </w:rPr>
             </w:r>
             <w:r>
               <w:rPr>
-                <w:rFonts w:ascii="Times New Roman" w:hAnsi="Times New Roman"/>
                 <w:noProof/>
                 <w:webHidden/>
               </w:rPr>
@@ -590,7 +741,6 @@
             </w:r>
             <w:r>
               <w:rPr>
-                <w:rFonts w:ascii="Times New Roman" w:hAnsi="Times New Roman"/>
                 <w:noProof/>
                 <w:webHidden/>
               </w:rPr>
@@ -598,7 +748,6 @@
             </w:r>
             <w:r>
               <w:rPr>
-                <w:rFonts w:ascii="Times New Roman" w:hAnsi="Times New Roman"/>
                 <w:noProof/>
                 <w:webHidden/>
               </w:rPr>
@@ -613,38 +762,27 @@
               <w:tab w:val="right" w:leader="dot" w:pos="9019"/>
             </w:tabs>
             <w:rPr>
-              <w:rFonts w:ascii="Times New Roman" w:hAnsi="Times New Roman"/>
+              <w:rFonts w:eastAsiaTheme="minorEastAsia" w:cstheme="minorBidi"/>
+              <w:b w:val="0"/>
+              <w:bCs w:val="0"/>
               <w:noProof/>
+              <w:color w:val="auto"/>
+              <w:sz w:val="24"/>
+              <w:szCs w:val="30"/>
+              <w:lang w:eastAsia="zh-CN" w:bidi="th-TH"/>
             </w:rPr>
           </w:pPr>
-          <w:hyperlink w:anchor="_Toc479123375" w:history="1">
+          <w:hyperlink w:anchor="_Toc479199709" w:history="1">
             <w:r>
               <w:rPr>
                 <w:rStyle w:val="Hyperlink"/>
                 <w:rFonts w:ascii="Times New Roman" w:eastAsia="Times New Roman" w:hAnsi="Times New Roman" w:cs="Times New Roman"/>
                 <w:noProof/>
               </w:rPr>
-              <w:t xml:space="preserve">Overall Analysis with Quantitative </w:t>
-            </w:r>
-            <w:r>
-              <w:rPr>
-                <w:rStyle w:val="Hyperlink"/>
-                <w:rFonts w:ascii="Times New Roman" w:eastAsia="Times New Roman" w:hAnsi="Times New Roman" w:cs="Times New Roman"/>
-                <w:noProof/>
-              </w:rPr>
-              <w:t>V</w:t>
-            </w:r>
-            <w:r>
-              <w:rPr>
-                <w:rStyle w:val="Hyperlink"/>
-                <w:rFonts w:ascii="Times New Roman" w:eastAsia="Times New Roman" w:hAnsi="Times New Roman" w:cs="Times New Roman"/>
-                <w:noProof/>
-              </w:rPr>
-              <w:t>ariables</w:t>
-            </w:r>
-            <w:r>
-              <w:rPr>
-                <w:rFonts w:ascii="Times New Roman" w:hAnsi="Times New Roman"/>
+              <w:t>Overall Analysis with Quantitative Variables</w:t>
+            </w:r>
+            <w:r>
+              <w:rPr>
                 <w:noProof/>
                 <w:webHidden/>
               </w:rPr>
@@ -652,7 +790,6 @@
             </w:r>
             <w:r>
               <w:rPr>
-                <w:rFonts w:ascii="Times New Roman" w:hAnsi="Times New Roman"/>
                 <w:noProof/>
                 <w:webHidden/>
               </w:rPr>
@@ -660,22 +797,19 @@
             </w:r>
             <w:r>
               <w:rPr>
-                <w:rFonts w:ascii="Times New Roman" w:hAnsi="Times New Roman"/>
                 <w:noProof/>
                 <w:webHidden/>
               </w:rPr>
-              <w:instrText xml:space="preserve"> PAGEREF _Toc479123375 \h </w:instrText>
-            </w:r>
-            <w:r>
-              <w:rPr>
-                <w:rFonts w:ascii="Times New Roman" w:hAnsi="Times New Roman"/>
+              <w:instrText xml:space="preserve"> PAGEREF _Toc479199709 \h </w:instrText>
+            </w:r>
+            <w:r>
+              <w:rPr>
                 <w:noProof/>
                 <w:webHidden/>
               </w:rPr>
             </w:r>
             <w:r>
               <w:rPr>
-                <w:rFonts w:ascii="Times New Roman" w:hAnsi="Times New Roman"/>
                 <w:noProof/>
                 <w:webHidden/>
               </w:rPr>
@@ -683,7 +817,6 @@
             </w:r>
             <w:r>
               <w:rPr>
-                <w:rFonts w:ascii="Times New Roman" w:hAnsi="Times New Roman"/>
                 <w:noProof/>
                 <w:webHidden/>
               </w:rPr>
@@ -691,7 +824,6 @@
             </w:r>
             <w:r>
               <w:rPr>
-                <w:rFonts w:ascii="Times New Roman" w:hAnsi="Times New Roman"/>
                 <w:noProof/>
                 <w:webHidden/>
               </w:rPr>
@@ -706,11 +838,17 @@
               <w:tab w:val="right" w:leader="dot" w:pos="9019"/>
             </w:tabs>
             <w:rPr>
-              <w:rFonts w:ascii="Times New Roman" w:hAnsi="Times New Roman"/>
+              <w:rFonts w:eastAsiaTheme="minorEastAsia" w:cstheme="minorBidi"/>
+              <w:b w:val="0"/>
+              <w:bCs w:val="0"/>
               <w:noProof/>
+              <w:color w:val="auto"/>
+              <w:sz w:val="24"/>
+              <w:szCs w:val="30"/>
+              <w:lang w:eastAsia="zh-CN" w:bidi="th-TH"/>
             </w:rPr>
           </w:pPr>
-          <w:hyperlink w:anchor="_Toc479123376" w:history="1">
+          <w:hyperlink w:anchor="_Toc479199710" w:history="1">
             <w:r>
               <w:rPr>
                 <w:rStyle w:val="Hyperlink"/>
@@ -721,7 +859,6 @@
             </w:r>
             <w:r>
               <w:rPr>
-                <w:rFonts w:ascii="Times New Roman" w:hAnsi="Times New Roman"/>
                 <w:noProof/>
                 <w:webHidden/>
               </w:rPr>
@@ -729,7 +866,6 @@
             </w:r>
             <w:r>
               <w:rPr>
-                <w:rFonts w:ascii="Times New Roman" w:hAnsi="Times New Roman"/>
                 <w:noProof/>
                 <w:webHidden/>
               </w:rPr>
@@ -737,22 +873,19 @@
             </w:r>
             <w:r>
               <w:rPr>
-                <w:rFonts w:ascii="Times New Roman" w:hAnsi="Times New Roman"/>
                 <w:noProof/>
                 <w:webHidden/>
               </w:rPr>
-              <w:instrText xml:space="preserve"> PAGEREF _Toc479123376 \h </w:instrText>
-            </w:r>
-            <w:r>
-              <w:rPr>
-                <w:rFonts w:ascii="Times New Roman" w:hAnsi="Times New Roman"/>
+              <w:instrText xml:space="preserve"> PAGEREF _Toc479199710 \h </w:instrText>
+            </w:r>
+            <w:r>
+              <w:rPr>
                 <w:noProof/>
                 <w:webHidden/>
               </w:rPr>
             </w:r>
             <w:r>
               <w:rPr>
-                <w:rFonts w:ascii="Times New Roman" w:hAnsi="Times New Roman"/>
                 <w:noProof/>
                 <w:webHidden/>
               </w:rPr>
@@ -760,7 +893,6 @@
             </w:r>
             <w:r>
               <w:rPr>
-                <w:rFonts w:ascii="Times New Roman" w:hAnsi="Times New Roman"/>
                 <w:noProof/>
                 <w:webHidden/>
               </w:rPr>
@@ -768,7 +900,6 @@
             </w:r>
             <w:r>
               <w:rPr>
-                <w:rFonts w:ascii="Times New Roman" w:hAnsi="Times New Roman"/>
                 <w:noProof/>
                 <w:webHidden/>
               </w:rPr>
@@ -779,8 +910,15 @@
         <w:p>
           <w:pPr>
             <w:pStyle w:val="TOC3"/>
+            <w:rPr>
+              <w:rFonts w:asciiTheme="minorHAnsi" w:eastAsiaTheme="minorEastAsia" w:hAnsiTheme="minorHAnsi" w:cstheme="minorBidi"/>
+              <w:color w:val="auto"/>
+              <w:sz w:val="24"/>
+              <w:szCs w:val="30"/>
+              <w:lang w:eastAsia="zh-CN" w:bidi="th-TH"/>
+            </w:rPr>
           </w:pPr>
-          <w:hyperlink w:anchor="_Toc479123377" w:history="1">
+          <w:hyperlink w:anchor="_Toc479199711" w:history="1">
             <w:r>
               <w:rPr>
                 <w:rStyle w:val="Hyperlink"/>
@@ -803,7 +941,7 @@
               <w:rPr>
                 <w:webHidden/>
               </w:rPr>
-              <w:instrText xml:space="preserve"> PAGEREF _Toc479123377 \h </w:instrText>
+              <w:instrText xml:space="preserve"> PAGEREF _Toc479199711 \h </w:instrText>
             </w:r>
             <w:r>
               <w:rPr>
@@ -833,8 +971,15 @@
         <w:p>
           <w:pPr>
             <w:pStyle w:val="TOC3"/>
+            <w:rPr>
+              <w:rFonts w:asciiTheme="minorHAnsi" w:eastAsiaTheme="minorEastAsia" w:hAnsiTheme="minorHAnsi" w:cstheme="minorBidi"/>
+              <w:color w:val="auto"/>
+              <w:sz w:val="24"/>
+              <w:szCs w:val="30"/>
+              <w:lang w:eastAsia="zh-CN" w:bidi="th-TH"/>
+            </w:rPr>
           </w:pPr>
-          <w:hyperlink w:anchor="_Toc479123378" w:history="1">
+          <w:hyperlink w:anchor="_Toc479199712" w:history="1">
             <w:r>
               <w:rPr>
                 <w:rStyle w:val="Hyperlink"/>
@@ -857,7 +1002,7 @@
               <w:rPr>
                 <w:webHidden/>
               </w:rPr>
-              <w:instrText xml:space="preserve"> PAGEREF _Toc479123378 \h </w:instrText>
+              <w:instrText xml:space="preserve"> PAGEREF _Toc479199712 \h </w:instrText>
             </w:r>
             <w:r>
               <w:rPr>
@@ -887,8 +1032,15 @@
         <w:p>
           <w:pPr>
             <w:pStyle w:val="TOC3"/>
+            <w:rPr>
+              <w:rFonts w:asciiTheme="minorHAnsi" w:eastAsiaTheme="minorEastAsia" w:hAnsiTheme="minorHAnsi" w:cstheme="minorBidi"/>
+              <w:color w:val="auto"/>
+              <w:sz w:val="24"/>
+              <w:szCs w:val="30"/>
+              <w:lang w:eastAsia="zh-CN" w:bidi="th-TH"/>
+            </w:rPr>
           </w:pPr>
-          <w:hyperlink w:anchor="_Toc479123379" w:history="1">
+          <w:hyperlink w:anchor="_Toc479199713" w:history="1">
             <w:r>
               <w:rPr>
                 <w:rStyle w:val="Hyperlink"/>
@@ -911,7 +1063,7 @@
               <w:rPr>
                 <w:webHidden/>
               </w:rPr>
-              <w:instrText xml:space="preserve"> PAGEREF _Toc479123379 \h </w:instrText>
+              <w:instrText xml:space="preserve"> PAGEREF _Toc479199713 \h </w:instrText>
             </w:r>
             <w:r>
               <w:rPr>
@@ -941,8 +1093,15 @@
         <w:p>
           <w:pPr>
             <w:pStyle w:val="TOC3"/>
+            <w:rPr>
+              <w:rFonts w:asciiTheme="minorHAnsi" w:eastAsiaTheme="minorEastAsia" w:hAnsiTheme="minorHAnsi" w:cstheme="minorBidi"/>
+              <w:color w:val="auto"/>
+              <w:sz w:val="24"/>
+              <w:szCs w:val="30"/>
+              <w:lang w:eastAsia="zh-CN" w:bidi="th-TH"/>
+            </w:rPr>
           </w:pPr>
-          <w:hyperlink w:anchor="_Toc479123380" w:history="1">
+          <w:hyperlink w:anchor="_Toc479199714" w:history="1">
             <w:r>
               <w:rPr>
                 <w:rStyle w:val="Hyperlink"/>
@@ -965,7 +1124,7 @@
               <w:rPr>
                 <w:webHidden/>
               </w:rPr>
-              <w:instrText xml:space="preserve"> PAGEREF _Toc479123380 \h </w:instrText>
+              <w:instrText xml:space="preserve"> PAGEREF _Toc479199714 \h </w:instrText>
             </w:r>
             <w:r>
               <w:rPr>
@@ -999,11 +1158,17 @@
               <w:tab w:val="right" w:leader="dot" w:pos="9019"/>
             </w:tabs>
             <w:rPr>
-              <w:rFonts w:ascii="Times New Roman" w:hAnsi="Times New Roman"/>
+              <w:rFonts w:eastAsiaTheme="minorEastAsia" w:cstheme="minorBidi"/>
+              <w:b w:val="0"/>
+              <w:bCs w:val="0"/>
               <w:noProof/>
+              <w:color w:val="auto"/>
+              <w:sz w:val="24"/>
+              <w:szCs w:val="30"/>
+              <w:lang w:eastAsia="zh-CN" w:bidi="th-TH"/>
             </w:rPr>
           </w:pPr>
-          <w:hyperlink w:anchor="_Toc479123381" w:history="1">
+          <w:hyperlink w:anchor="_Toc479199715" w:history="1">
             <w:r>
               <w:rPr>
                 <w:rStyle w:val="Hyperlink"/>
@@ -1014,7 +1179,6 @@
             </w:r>
             <w:r>
               <w:rPr>
-                <w:rFonts w:ascii="Times New Roman" w:hAnsi="Times New Roman"/>
                 <w:noProof/>
                 <w:webHidden/>
               </w:rPr>
@@ -1022,7 +1186,6 @@
             </w:r>
             <w:r>
               <w:rPr>
-                <w:rFonts w:ascii="Times New Roman" w:hAnsi="Times New Roman"/>
                 <w:noProof/>
                 <w:webHidden/>
               </w:rPr>
@@ -1030,22 +1193,19 @@
             </w:r>
             <w:r>
               <w:rPr>
-                <w:rFonts w:ascii="Times New Roman" w:hAnsi="Times New Roman"/>
                 <w:noProof/>
                 <w:webHidden/>
               </w:rPr>
-              <w:instrText xml:space="preserve"> PAGEREF _Toc479123381 \h </w:instrText>
-            </w:r>
-            <w:r>
-              <w:rPr>
-                <w:rFonts w:ascii="Times New Roman" w:hAnsi="Times New Roman"/>
+              <w:instrText xml:space="preserve"> PAGEREF _Toc479199715 \h </w:instrText>
+            </w:r>
+            <w:r>
+              <w:rPr>
                 <w:noProof/>
                 <w:webHidden/>
               </w:rPr>
             </w:r>
             <w:r>
               <w:rPr>
-                <w:rFonts w:ascii="Times New Roman" w:hAnsi="Times New Roman"/>
                 <w:noProof/>
                 <w:webHidden/>
               </w:rPr>
@@ -1053,7 +1213,6 @@
             </w:r>
             <w:r>
               <w:rPr>
-                <w:rFonts w:ascii="Times New Roman" w:hAnsi="Times New Roman"/>
                 <w:noProof/>
                 <w:webHidden/>
               </w:rPr>
@@ -1061,7 +1220,6 @@
             </w:r>
             <w:r>
               <w:rPr>
-                <w:rFonts w:ascii="Times New Roman" w:hAnsi="Times New Roman"/>
                 <w:noProof/>
                 <w:webHidden/>
               </w:rPr>
@@ -1072,8 +1230,15 @@
         <w:p>
           <w:pPr>
             <w:pStyle w:val="TOC3"/>
+            <w:rPr>
+              <w:rFonts w:asciiTheme="minorHAnsi" w:eastAsiaTheme="minorEastAsia" w:hAnsiTheme="minorHAnsi" w:cstheme="minorBidi"/>
+              <w:color w:val="auto"/>
+              <w:sz w:val="24"/>
+              <w:szCs w:val="30"/>
+              <w:lang w:eastAsia="zh-CN" w:bidi="th-TH"/>
+            </w:rPr>
           </w:pPr>
-          <w:hyperlink w:anchor="_Toc479123382" w:history="1">
+          <w:hyperlink w:anchor="_Toc479199716" w:history="1">
             <w:r>
               <w:rPr>
                 <w:rStyle w:val="Hyperlink"/>
@@ -1096,7 +1261,7 @@
               <w:rPr>
                 <w:webHidden/>
               </w:rPr>
-              <w:instrText xml:space="preserve"> PAGEREF _Toc479123382 \h </w:instrText>
+              <w:instrText xml:space="preserve"> PAGEREF _Toc479199716 \h </w:instrText>
             </w:r>
             <w:r>
               <w:rPr>
@@ -1126,8 +1291,15 @@
         <w:p>
           <w:pPr>
             <w:pStyle w:val="TOC3"/>
+            <w:rPr>
+              <w:rFonts w:asciiTheme="minorHAnsi" w:eastAsiaTheme="minorEastAsia" w:hAnsiTheme="minorHAnsi" w:cstheme="minorBidi"/>
+              <w:color w:val="auto"/>
+              <w:sz w:val="24"/>
+              <w:szCs w:val="30"/>
+              <w:lang w:eastAsia="zh-CN" w:bidi="th-TH"/>
+            </w:rPr>
           </w:pPr>
-          <w:hyperlink w:anchor="_Toc479123383" w:history="1">
+          <w:hyperlink w:anchor="_Toc479199717" w:history="1">
             <w:r>
               <w:rPr>
                 <w:rStyle w:val="Hyperlink"/>
@@ -1150,7 +1322,7 @@
               <w:rPr>
                 <w:webHidden/>
               </w:rPr>
-              <w:instrText xml:space="preserve"> PAGEREF _Toc479123383 \h </w:instrText>
+              <w:instrText xml:space="preserve"> PAGEREF _Toc479199717 \h </w:instrText>
             </w:r>
             <w:r>
               <w:rPr>
@@ -1180,8 +1352,15 @@
         <w:p>
           <w:pPr>
             <w:pStyle w:val="TOC3"/>
+            <w:rPr>
+              <w:rFonts w:asciiTheme="minorHAnsi" w:eastAsiaTheme="minorEastAsia" w:hAnsiTheme="minorHAnsi" w:cstheme="minorBidi"/>
+              <w:color w:val="auto"/>
+              <w:sz w:val="24"/>
+              <w:szCs w:val="30"/>
+              <w:lang w:eastAsia="zh-CN" w:bidi="th-TH"/>
+            </w:rPr>
           </w:pPr>
-          <w:hyperlink w:anchor="_Toc479123384" w:history="1">
+          <w:hyperlink w:anchor="_Toc479199718" w:history="1">
             <w:r>
               <w:rPr>
                 <w:rStyle w:val="Hyperlink"/>
@@ -1204,7 +1383,7 @@
               <w:rPr>
                 <w:webHidden/>
               </w:rPr>
-              <w:instrText xml:space="preserve"> PAGEREF _Toc479123384 \h </w:instrText>
+              <w:instrText xml:space="preserve"> PAGEREF _Toc479199718 \h </w:instrText>
             </w:r>
             <w:r>
               <w:rPr>
@@ -1234,8 +1413,15 @@
         <w:p>
           <w:pPr>
             <w:pStyle w:val="TOC3"/>
+            <w:rPr>
+              <w:rFonts w:asciiTheme="minorHAnsi" w:eastAsiaTheme="minorEastAsia" w:hAnsiTheme="minorHAnsi" w:cstheme="minorBidi"/>
+              <w:color w:val="auto"/>
+              <w:sz w:val="24"/>
+              <w:szCs w:val="30"/>
+              <w:lang w:eastAsia="zh-CN" w:bidi="th-TH"/>
+            </w:rPr>
           </w:pPr>
-          <w:hyperlink w:anchor="_Toc479123385" w:history="1">
+          <w:hyperlink w:anchor="_Toc479199719" w:history="1">
             <w:r>
               <w:rPr>
                 <w:rStyle w:val="Hyperlink"/>
@@ -1258,7 +1444,7 @@
               <w:rPr>
                 <w:webHidden/>
               </w:rPr>
-              <w:instrText xml:space="preserve"> PAGEREF _Toc479123385 \h </w:instrText>
+              <w:instrText xml:space="preserve"> PAGEREF _Toc479199719 \h </w:instrText>
             </w:r>
             <w:r>
               <w:rPr>
@@ -1275,7 +1461,7 @@
               <w:rPr>
                 <w:webHidden/>
               </w:rPr>
-              <w:t>19</w:t>
+              <w:t>20</w:t>
             </w:r>
             <w:r>
               <w:rPr>
@@ -1288,8 +1474,15 @@
         <w:p>
           <w:pPr>
             <w:pStyle w:val="TOC3"/>
+            <w:rPr>
+              <w:rFonts w:asciiTheme="minorHAnsi" w:eastAsiaTheme="minorEastAsia" w:hAnsiTheme="minorHAnsi" w:cstheme="minorBidi"/>
+              <w:color w:val="auto"/>
+              <w:sz w:val="24"/>
+              <w:szCs w:val="30"/>
+              <w:lang w:eastAsia="zh-CN" w:bidi="th-TH"/>
+            </w:rPr>
           </w:pPr>
-          <w:hyperlink w:anchor="_Toc479123386" w:history="1">
+          <w:hyperlink w:anchor="_Toc479199720" w:history="1">
             <w:r>
               <w:rPr>
                 <w:rStyle w:val="Hyperlink"/>
@@ -1312,7 +1505,7 @@
               <w:rPr>
                 <w:webHidden/>
               </w:rPr>
-              <w:instrText xml:space="preserve"> PAGEREF _Toc479123386 \h </w:instrText>
+              <w:instrText xml:space="preserve"> PAGEREF _Toc479199720 \h </w:instrText>
             </w:r>
             <w:r>
               <w:rPr>
@@ -1342,8 +1535,15 @@
         <w:p>
           <w:pPr>
             <w:pStyle w:val="TOC3"/>
+            <w:rPr>
+              <w:rFonts w:asciiTheme="minorHAnsi" w:eastAsiaTheme="minorEastAsia" w:hAnsiTheme="minorHAnsi" w:cstheme="minorBidi"/>
+              <w:color w:val="auto"/>
+              <w:sz w:val="24"/>
+              <w:szCs w:val="30"/>
+              <w:lang w:eastAsia="zh-CN" w:bidi="th-TH"/>
+            </w:rPr>
           </w:pPr>
-          <w:hyperlink w:anchor="_Toc479123387" w:history="1">
+          <w:hyperlink w:anchor="_Toc479199721" w:history="1">
             <w:r>
               <w:rPr>
                 <w:rStyle w:val="Hyperlink"/>
@@ -1366,7 +1566,7 @@
               <w:rPr>
                 <w:webHidden/>
               </w:rPr>
-              <w:instrText xml:space="preserve"> PAGEREF _Toc479123387 \h </w:instrText>
+              <w:instrText xml:space="preserve"> PAGEREF _Toc479199721 \h </w:instrText>
             </w:r>
             <w:r>
               <w:rPr>
@@ -1400,22 +1600,27 @@
               <w:tab w:val="right" w:leader="dot" w:pos="9019"/>
             </w:tabs>
             <w:rPr>
-              <w:rFonts w:ascii="Times New Roman" w:hAnsi="Times New Roman"/>
+              <w:rFonts w:eastAsiaTheme="minorEastAsia" w:cstheme="minorBidi"/>
+              <w:b w:val="0"/>
+              <w:bCs w:val="0"/>
               <w:noProof/>
+              <w:color w:val="auto"/>
+              <w:sz w:val="24"/>
+              <w:szCs w:val="30"/>
+              <w:lang w:eastAsia="zh-CN" w:bidi="th-TH"/>
             </w:rPr>
           </w:pPr>
-          <w:hyperlink w:anchor="_Toc479123388" w:history="1">
+          <w:hyperlink w:anchor="_Toc479199722" w:history="1">
             <w:r>
               <w:rPr>
                 <w:rStyle w:val="Hyperlink"/>
                 <w:rFonts w:ascii="Times New Roman" w:hAnsi="Times New Roman"/>
                 <w:noProof/>
               </w:rPr>
-              <w:t>Brief Conclusion:</w:t>
-            </w:r>
-            <w:r>
-              <w:rPr>
-                <w:rFonts w:ascii="Times New Roman" w:hAnsi="Times New Roman"/>
+              <w:t>Conclusion:</w:t>
+            </w:r>
+            <w:r>
+              <w:rPr>
                 <w:noProof/>
                 <w:webHidden/>
               </w:rPr>
@@ -1423,7 +1628,6 @@
             </w:r>
             <w:r>
               <w:rPr>
-                <w:rFonts w:ascii="Times New Roman" w:hAnsi="Times New Roman"/>
                 <w:noProof/>
                 <w:webHidden/>
               </w:rPr>
@@ -1431,22 +1635,19 @@
             </w:r>
             <w:r>
               <w:rPr>
-                <w:rFonts w:ascii="Times New Roman" w:hAnsi="Times New Roman"/>
                 <w:noProof/>
                 <w:webHidden/>
               </w:rPr>
-              <w:instrText xml:space="preserve"> PAGEREF _Toc479123388 \h </w:instrText>
-            </w:r>
-            <w:r>
-              <w:rPr>
-                <w:rFonts w:ascii="Times New Roman" w:hAnsi="Times New Roman"/>
+              <w:instrText xml:space="preserve"> PAGEREF _Toc479199722 \h </w:instrText>
+            </w:r>
+            <w:r>
+              <w:rPr>
                 <w:noProof/>
                 <w:webHidden/>
               </w:rPr>
             </w:r>
             <w:r>
               <w:rPr>
-                <w:rFonts w:ascii="Times New Roman" w:hAnsi="Times New Roman"/>
                 <w:noProof/>
                 <w:webHidden/>
               </w:rPr>
@@ -1454,7 +1655,6 @@
             </w:r>
             <w:r>
               <w:rPr>
-                <w:rFonts w:ascii="Times New Roman" w:hAnsi="Times New Roman"/>
                 <w:noProof/>
                 <w:webHidden/>
               </w:rPr>
@@ -1462,7 +1662,6 @@
             </w:r>
             <w:r>
               <w:rPr>
-                <w:rFonts w:ascii="Times New Roman" w:hAnsi="Times New Roman"/>
                 <w:noProof/>
                 <w:webHidden/>
               </w:rPr>
@@ -1477,11 +1676,16 @@
               <w:tab w:val="right" w:leader="dot" w:pos="9019"/>
             </w:tabs>
             <w:rPr>
-              <w:rFonts w:ascii="Times New Roman" w:hAnsi="Times New Roman"/>
+              <w:rFonts w:eastAsiaTheme="minorEastAsia" w:cstheme="minorBidi"/>
+              <w:b w:val="0"/>
+              <w:bCs w:val="0"/>
               <w:noProof/>
+              <w:color w:val="auto"/>
+              <w:szCs w:val="30"/>
+              <w:lang w:eastAsia="zh-CN" w:bidi="th-TH"/>
             </w:rPr>
           </w:pPr>
-          <w:hyperlink w:anchor="_Toc479123389" w:history="1">
+          <w:hyperlink w:anchor="_Toc479199723" w:history="1">
             <w:r>
               <w:rPr>
                 <w:rStyle w:val="Hyperlink"/>
@@ -1492,7 +1696,6 @@
             </w:r>
             <w:r>
               <w:rPr>
-                <w:rFonts w:ascii="Times New Roman" w:hAnsi="Times New Roman"/>
                 <w:noProof/>
                 <w:webHidden/>
               </w:rPr>
@@ -1500,7 +1703,6 @@
             </w:r>
             <w:r>
               <w:rPr>
-                <w:rFonts w:ascii="Times New Roman" w:hAnsi="Times New Roman"/>
                 <w:noProof/>
                 <w:webHidden/>
               </w:rPr>
@@ -1508,22 +1710,19 @@
             </w:r>
             <w:r>
               <w:rPr>
-                <w:rFonts w:ascii="Times New Roman" w:hAnsi="Times New Roman"/>
                 <w:noProof/>
                 <w:webHidden/>
               </w:rPr>
-              <w:instrText xml:space="preserve"> PAGEREF _Toc479123389 \h </w:instrText>
-            </w:r>
-            <w:r>
-              <w:rPr>
-                <w:rFonts w:ascii="Times New Roman" w:hAnsi="Times New Roman"/>
+              <w:instrText xml:space="preserve"> PAGEREF _Toc479199723 \h </w:instrText>
+            </w:r>
+            <w:r>
+              <w:rPr>
                 <w:noProof/>
                 <w:webHidden/>
               </w:rPr>
             </w:r>
             <w:r>
               <w:rPr>
-                <w:rFonts w:ascii="Times New Roman" w:hAnsi="Times New Roman"/>
                 <w:noProof/>
                 <w:webHidden/>
               </w:rPr>
@@ -1531,7 +1730,6 @@
             </w:r>
             <w:r>
               <w:rPr>
-                <w:rFonts w:ascii="Times New Roman" w:hAnsi="Times New Roman"/>
                 <w:noProof/>
                 <w:webHidden/>
               </w:rPr>
@@ -1539,7 +1737,6 @@
             </w:r>
             <w:r>
               <w:rPr>
-                <w:rFonts w:ascii="Times New Roman" w:hAnsi="Times New Roman"/>
                 <w:noProof/>
                 <w:webHidden/>
               </w:rPr>
@@ -1554,11 +1751,17 @@
               <w:tab w:val="right" w:leader="dot" w:pos="9019"/>
             </w:tabs>
             <w:rPr>
-              <w:rFonts w:ascii="Times New Roman" w:hAnsi="Times New Roman"/>
+              <w:rFonts w:eastAsiaTheme="minorEastAsia" w:cstheme="minorBidi"/>
+              <w:b w:val="0"/>
+              <w:bCs w:val="0"/>
               <w:noProof/>
+              <w:color w:val="auto"/>
+              <w:sz w:val="24"/>
+              <w:szCs w:val="30"/>
+              <w:lang w:eastAsia="zh-CN" w:bidi="th-TH"/>
             </w:rPr>
           </w:pPr>
-          <w:hyperlink w:anchor="_Toc479123390" w:history="1">
+          <w:hyperlink w:anchor="_Toc479199724" w:history="1">
             <w:r>
               <w:rPr>
                 <w:rStyle w:val="Hyperlink"/>
@@ -1569,7 +1772,6 @@
             </w:r>
             <w:r>
               <w:rPr>
-                <w:rFonts w:ascii="Times New Roman" w:hAnsi="Times New Roman"/>
                 <w:noProof/>
                 <w:webHidden/>
               </w:rPr>
@@ -1577,7 +1779,6 @@
             </w:r>
             <w:r>
               <w:rPr>
-                <w:rFonts w:ascii="Times New Roman" w:hAnsi="Times New Roman"/>
                 <w:noProof/>
                 <w:webHidden/>
               </w:rPr>
@@ -1585,22 +1786,19 @@
             </w:r>
             <w:r>
               <w:rPr>
-                <w:rFonts w:ascii="Times New Roman" w:hAnsi="Times New Roman"/>
                 <w:noProof/>
                 <w:webHidden/>
               </w:rPr>
-              <w:instrText xml:space="preserve"> PAGEREF _Toc479123390 \h </w:instrText>
-            </w:r>
-            <w:r>
-              <w:rPr>
-                <w:rFonts w:ascii="Times New Roman" w:hAnsi="Times New Roman"/>
+              <w:instrText xml:space="preserve"> PAGEREF _Toc479199724 \h </w:instrText>
+            </w:r>
+            <w:r>
+              <w:rPr>
                 <w:noProof/>
                 <w:webHidden/>
               </w:rPr>
             </w:r>
             <w:r>
               <w:rPr>
-                <w:rFonts w:ascii="Times New Roman" w:hAnsi="Times New Roman"/>
                 <w:noProof/>
                 <w:webHidden/>
               </w:rPr>
@@ -1608,7 +1806,6 @@
             </w:r>
             <w:r>
               <w:rPr>
-                <w:rFonts w:ascii="Times New Roman" w:hAnsi="Times New Roman"/>
                 <w:noProof/>
                 <w:webHidden/>
               </w:rPr>
@@ -1616,7 +1813,6 @@
             </w:r>
             <w:r>
               <w:rPr>
-                <w:rFonts w:ascii="Times New Roman" w:hAnsi="Times New Roman"/>
                 <w:noProof/>
                 <w:webHidden/>
               </w:rPr>
@@ -1631,11 +1827,17 @@
               <w:tab w:val="right" w:leader="dot" w:pos="9019"/>
             </w:tabs>
             <w:rPr>
-              <w:rFonts w:ascii="Times New Roman" w:hAnsi="Times New Roman"/>
+              <w:rFonts w:eastAsiaTheme="minorEastAsia" w:cstheme="minorBidi"/>
+              <w:b w:val="0"/>
+              <w:bCs w:val="0"/>
               <w:noProof/>
+              <w:color w:val="auto"/>
+              <w:sz w:val="24"/>
+              <w:szCs w:val="30"/>
+              <w:lang w:eastAsia="zh-CN" w:bidi="th-TH"/>
             </w:rPr>
           </w:pPr>
-          <w:hyperlink w:anchor="_Toc479123391" w:history="1">
+          <w:hyperlink w:anchor="_Toc479199725" w:history="1">
             <w:r>
               <w:rPr>
                 <w:rStyle w:val="Hyperlink"/>
@@ -1646,7 +1848,6 @@
             </w:r>
             <w:r>
               <w:rPr>
-                <w:rFonts w:ascii="Times New Roman" w:hAnsi="Times New Roman"/>
                 <w:noProof/>
                 <w:webHidden/>
               </w:rPr>
@@ -1654,7 +1855,6 @@
             </w:r>
             <w:r>
               <w:rPr>
-                <w:rFonts w:ascii="Times New Roman" w:hAnsi="Times New Roman"/>
                 <w:noProof/>
                 <w:webHidden/>
               </w:rPr>
@@ -1662,22 +1862,19 @@
             </w:r>
             <w:r>
               <w:rPr>
-                <w:rFonts w:ascii="Times New Roman" w:hAnsi="Times New Roman"/>
                 <w:noProof/>
                 <w:webHidden/>
               </w:rPr>
-              <w:instrText xml:space="preserve"> PAGEREF _Toc479123391 \h </w:instrText>
-            </w:r>
-            <w:r>
-              <w:rPr>
-                <w:rFonts w:ascii="Times New Roman" w:hAnsi="Times New Roman"/>
+              <w:instrText xml:space="preserve"> PAGEREF _Toc479199725 \h </w:instrText>
+            </w:r>
+            <w:r>
+              <w:rPr>
                 <w:noProof/>
                 <w:webHidden/>
               </w:rPr>
             </w:r>
             <w:r>
               <w:rPr>
-                <w:rFonts w:ascii="Times New Roman" w:hAnsi="Times New Roman"/>
                 <w:noProof/>
                 <w:webHidden/>
               </w:rPr>
@@ -1685,7 +1882,6 @@
             </w:r>
             <w:r>
               <w:rPr>
-                <w:rFonts w:ascii="Times New Roman" w:hAnsi="Times New Roman"/>
                 <w:noProof/>
                 <w:webHidden/>
               </w:rPr>
@@ -1693,7 +1889,6 @@
             </w:r>
             <w:r>
               <w:rPr>
-                <w:rFonts w:ascii="Times New Roman" w:hAnsi="Times New Roman"/>
                 <w:noProof/>
                 <w:webHidden/>
               </w:rPr>
@@ -1708,11 +1903,17 @@
               <w:tab w:val="right" w:leader="dot" w:pos="9019"/>
             </w:tabs>
             <w:rPr>
-              <w:rFonts w:ascii="Times New Roman" w:hAnsi="Times New Roman"/>
+              <w:rFonts w:eastAsiaTheme="minorEastAsia" w:cstheme="minorBidi"/>
+              <w:b w:val="0"/>
+              <w:bCs w:val="0"/>
               <w:noProof/>
+              <w:color w:val="auto"/>
+              <w:sz w:val="24"/>
+              <w:szCs w:val="30"/>
+              <w:lang w:eastAsia="zh-CN" w:bidi="th-TH"/>
             </w:rPr>
           </w:pPr>
-          <w:hyperlink w:anchor="_Toc479123392" w:history="1">
+          <w:hyperlink w:anchor="_Toc479199726" w:history="1">
             <w:r>
               <w:rPr>
                 <w:rStyle w:val="Hyperlink"/>
@@ -1723,7 +1924,6 @@
             </w:r>
             <w:r>
               <w:rPr>
-                <w:rFonts w:ascii="Times New Roman" w:hAnsi="Times New Roman"/>
                 <w:noProof/>
                 <w:webHidden/>
               </w:rPr>
@@ -1731,7 +1931,6 @@
             </w:r>
             <w:r>
               <w:rPr>
-                <w:rFonts w:ascii="Times New Roman" w:hAnsi="Times New Roman"/>
                 <w:noProof/>
                 <w:webHidden/>
               </w:rPr>
@@ -1739,22 +1938,19 @@
             </w:r>
             <w:r>
               <w:rPr>
-                <w:rFonts w:ascii="Times New Roman" w:hAnsi="Times New Roman"/>
                 <w:noProof/>
                 <w:webHidden/>
               </w:rPr>
-              <w:instrText xml:space="preserve"> PAGEREF _Toc479123392 \h </w:instrText>
-            </w:r>
-            <w:r>
-              <w:rPr>
-                <w:rFonts w:ascii="Times New Roman" w:hAnsi="Times New Roman"/>
+              <w:instrText xml:space="preserve"> PAGEREF _Toc479199726 \h </w:instrText>
+            </w:r>
+            <w:r>
+              <w:rPr>
                 <w:noProof/>
                 <w:webHidden/>
               </w:rPr>
             </w:r>
             <w:r>
               <w:rPr>
-                <w:rFonts w:ascii="Times New Roman" w:hAnsi="Times New Roman"/>
                 <w:noProof/>
                 <w:webHidden/>
               </w:rPr>
@@ -1762,7 +1958,6 @@
             </w:r>
             <w:r>
               <w:rPr>
-                <w:rFonts w:ascii="Times New Roman" w:hAnsi="Times New Roman"/>
                 <w:noProof/>
                 <w:webHidden/>
               </w:rPr>
@@ -1770,7 +1965,6 @@
             </w:r>
             <w:r>
               <w:rPr>
-                <w:rFonts w:ascii="Times New Roman" w:hAnsi="Times New Roman"/>
                 <w:noProof/>
                 <w:webHidden/>
               </w:rPr>
@@ -1785,22 +1979,26 @@
               <w:tab w:val="right" w:leader="dot" w:pos="9019"/>
             </w:tabs>
             <w:rPr>
-              <w:rFonts w:ascii="Times New Roman" w:hAnsi="Times New Roman"/>
+              <w:rFonts w:eastAsiaTheme="minorEastAsia" w:cstheme="minorBidi"/>
+              <w:b w:val="0"/>
+              <w:bCs w:val="0"/>
               <w:noProof/>
+              <w:color w:val="auto"/>
+              <w:szCs w:val="30"/>
+              <w:lang w:eastAsia="zh-CN" w:bidi="th-TH"/>
             </w:rPr>
           </w:pPr>
-          <w:hyperlink w:anchor="_Toc479123393" w:history="1">
+          <w:hyperlink w:anchor="_Toc479199727" w:history="1">
             <w:r>
               <w:rPr>
                 <w:rStyle w:val="Hyperlink"/>
                 <w:rFonts w:ascii="Times New Roman" w:eastAsia="Times New Roman" w:hAnsi="Times New Roman" w:cs="Times New Roman"/>
                 <w:noProof/>
               </w:rPr>
-              <w:t>Appendix I - Director’s Analysis</w:t>
-            </w:r>
-            <w:r>
-              <w:rPr>
-                <w:rFonts w:ascii="Times New Roman" w:hAnsi="Times New Roman"/>
+              <w:t>APPENDIX I - Director’s Analysis</w:t>
+            </w:r>
+            <w:r>
+              <w:rPr>
                 <w:noProof/>
                 <w:webHidden/>
               </w:rPr>
@@ -1808,7 +2006,6 @@
             </w:r>
             <w:r>
               <w:rPr>
-                <w:rFonts w:ascii="Times New Roman" w:hAnsi="Times New Roman"/>
                 <w:noProof/>
                 <w:webHidden/>
               </w:rPr>
@@ -1816,22 +2013,19 @@
             </w:r>
             <w:r>
               <w:rPr>
-                <w:rFonts w:ascii="Times New Roman" w:hAnsi="Times New Roman"/>
                 <w:noProof/>
                 <w:webHidden/>
               </w:rPr>
-              <w:instrText xml:space="preserve"> PAGEREF _Toc479123393 \h </w:instrText>
-            </w:r>
-            <w:r>
-              <w:rPr>
-                <w:rFonts w:ascii="Times New Roman" w:hAnsi="Times New Roman"/>
+              <w:instrText xml:space="preserve"> PAGEREF _Toc479199727 \h </w:instrText>
+            </w:r>
+            <w:r>
+              <w:rPr>
                 <w:noProof/>
                 <w:webHidden/>
               </w:rPr>
             </w:r>
             <w:r>
               <w:rPr>
-                <w:rFonts w:ascii="Times New Roman" w:hAnsi="Times New Roman"/>
                 <w:noProof/>
                 <w:webHidden/>
               </w:rPr>
@@ -1839,7 +2033,6 @@
             </w:r>
             <w:r>
               <w:rPr>
-                <w:rFonts w:ascii="Times New Roman" w:hAnsi="Times New Roman"/>
                 <w:noProof/>
                 <w:webHidden/>
               </w:rPr>
@@ -1847,7 +2040,6 @@
             </w:r>
             <w:r>
               <w:rPr>
-                <w:rFonts w:ascii="Times New Roman" w:hAnsi="Times New Roman"/>
                 <w:noProof/>
                 <w:webHidden/>
               </w:rPr>
@@ -1862,11 +2054,16 @@
               <w:tab w:val="right" w:leader="dot" w:pos="9019"/>
             </w:tabs>
             <w:rPr>
-              <w:rFonts w:ascii="Times New Roman" w:hAnsi="Times New Roman"/>
+              <w:rFonts w:eastAsiaTheme="minorEastAsia" w:cstheme="minorBidi"/>
+              <w:b w:val="0"/>
+              <w:bCs w:val="0"/>
               <w:noProof/>
+              <w:color w:val="auto"/>
+              <w:szCs w:val="30"/>
+              <w:lang w:eastAsia="zh-CN" w:bidi="th-TH"/>
             </w:rPr>
           </w:pPr>
-          <w:hyperlink w:anchor="_Toc479123394" w:history="1">
+          <w:hyperlink w:anchor="_Toc479199728" w:history="1">
             <w:r>
               <w:rPr>
                 <w:rStyle w:val="Hyperlink"/>
@@ -1878,7 +2075,6 @@
             </w:r>
             <w:r>
               <w:rPr>
-                <w:rFonts w:ascii="Times New Roman" w:hAnsi="Times New Roman"/>
                 <w:noProof/>
                 <w:webHidden/>
               </w:rPr>
@@ -1886,7 +2082,6 @@
             </w:r>
             <w:r>
               <w:rPr>
-                <w:rFonts w:ascii="Times New Roman" w:hAnsi="Times New Roman"/>
                 <w:noProof/>
                 <w:webHidden/>
               </w:rPr>
@@ -1894,22 +2089,19 @@
             </w:r>
             <w:r>
               <w:rPr>
-                <w:rFonts w:ascii="Times New Roman" w:hAnsi="Times New Roman"/>
                 <w:noProof/>
                 <w:webHidden/>
               </w:rPr>
-              <w:instrText xml:space="preserve"> PAGEREF _Toc479123394 \h </w:instrText>
-            </w:r>
-            <w:r>
-              <w:rPr>
-                <w:rFonts w:ascii="Times New Roman" w:hAnsi="Times New Roman"/>
+              <w:instrText xml:space="preserve"> PAGEREF _Toc479199728 \h </w:instrText>
+            </w:r>
+            <w:r>
+              <w:rPr>
                 <w:noProof/>
                 <w:webHidden/>
               </w:rPr>
             </w:r>
             <w:r>
               <w:rPr>
-                <w:rFonts w:ascii="Times New Roman" w:hAnsi="Times New Roman"/>
                 <w:noProof/>
                 <w:webHidden/>
               </w:rPr>
@@ -1917,7 +2109,6 @@
             </w:r>
             <w:r>
               <w:rPr>
-                <w:rFonts w:ascii="Times New Roman" w:hAnsi="Times New Roman"/>
                 <w:noProof/>
                 <w:webHidden/>
               </w:rPr>
@@ -1925,7 +2116,6 @@
             </w:r>
             <w:r>
               <w:rPr>
-                <w:rFonts w:ascii="Times New Roman" w:hAnsi="Times New Roman"/>
                 <w:noProof/>
                 <w:webHidden/>
               </w:rPr>
@@ -1940,11 +2130,16 @@
               <w:tab w:val="right" w:leader="dot" w:pos="9019"/>
             </w:tabs>
             <w:rPr>
-              <w:rFonts w:ascii="Times New Roman" w:hAnsi="Times New Roman"/>
+              <w:rFonts w:eastAsiaTheme="minorEastAsia" w:cstheme="minorBidi"/>
+              <w:b w:val="0"/>
+              <w:bCs w:val="0"/>
               <w:noProof/>
+              <w:color w:val="auto"/>
+              <w:szCs w:val="30"/>
+              <w:lang w:eastAsia="zh-CN" w:bidi="th-TH"/>
             </w:rPr>
           </w:pPr>
-          <w:hyperlink w:anchor="_Toc479123395" w:history="1">
+          <w:hyperlink w:anchor="_Toc479199729" w:history="1">
             <w:r>
               <w:rPr>
                 <w:rStyle w:val="Hyperlink"/>
@@ -1955,7 +2150,6 @@
             </w:r>
             <w:r>
               <w:rPr>
-                <w:rFonts w:ascii="Times New Roman" w:hAnsi="Times New Roman"/>
                 <w:noProof/>
                 <w:webHidden/>
               </w:rPr>
@@ -1963,7 +2157,6 @@
             </w:r>
             <w:r>
               <w:rPr>
-                <w:rFonts w:ascii="Times New Roman" w:hAnsi="Times New Roman"/>
                 <w:noProof/>
                 <w:webHidden/>
               </w:rPr>
@@ -1971,22 +2164,19 @@
             </w:r>
             <w:r>
               <w:rPr>
-                <w:rFonts w:ascii="Times New Roman" w:hAnsi="Times New Roman"/>
                 <w:noProof/>
                 <w:webHidden/>
               </w:rPr>
-              <w:instrText xml:space="preserve"> PAGEREF _Toc479123395 \h </w:instrText>
-            </w:r>
-            <w:r>
-              <w:rPr>
-                <w:rFonts w:ascii="Times New Roman" w:hAnsi="Times New Roman"/>
+              <w:instrText xml:space="preserve"> PAGEREF _Toc479199729 \h </w:instrText>
+            </w:r>
+            <w:r>
+              <w:rPr>
                 <w:noProof/>
                 <w:webHidden/>
               </w:rPr>
             </w:r>
             <w:r>
               <w:rPr>
-                <w:rFonts w:ascii="Times New Roman" w:hAnsi="Times New Roman"/>
                 <w:noProof/>
                 <w:webHidden/>
               </w:rPr>
@@ -1994,7 +2184,6 @@
             </w:r>
             <w:r>
               <w:rPr>
-                <w:rFonts w:ascii="Times New Roman" w:hAnsi="Times New Roman"/>
                 <w:noProof/>
                 <w:webHidden/>
               </w:rPr>
@@ -2002,7 +2191,6 @@
             </w:r>
             <w:r>
               <w:rPr>
-                <w:rFonts w:ascii="Times New Roman" w:hAnsi="Times New Roman"/>
                 <w:noProof/>
                 <w:webHidden/>
               </w:rPr>
@@ -2017,11 +2205,17 @@
               <w:tab w:val="right" w:leader="dot" w:pos="9019"/>
             </w:tabs>
             <w:rPr>
-              <w:rFonts w:ascii="Times New Roman" w:hAnsi="Times New Roman"/>
+              <w:rFonts w:eastAsiaTheme="minorEastAsia" w:cstheme="minorBidi"/>
+              <w:b w:val="0"/>
+              <w:bCs w:val="0"/>
               <w:noProof/>
+              <w:color w:val="auto"/>
+              <w:sz w:val="24"/>
+              <w:szCs w:val="30"/>
+              <w:lang w:eastAsia="zh-CN" w:bidi="th-TH"/>
             </w:rPr>
           </w:pPr>
-          <w:hyperlink w:anchor="_Toc479123396" w:history="1">
+          <w:hyperlink w:anchor="_Toc479199730" w:history="1">
             <w:r>
               <w:rPr>
                 <w:rStyle w:val="Hyperlink"/>
@@ -2032,7 +2226,6 @@
             </w:r>
             <w:r>
               <w:rPr>
-                <w:rFonts w:ascii="Times New Roman" w:hAnsi="Times New Roman"/>
                 <w:noProof/>
                 <w:webHidden/>
               </w:rPr>
@@ -2040,7 +2233,6 @@
             </w:r>
             <w:r>
               <w:rPr>
-                <w:rFonts w:ascii="Times New Roman" w:hAnsi="Times New Roman"/>
                 <w:noProof/>
                 <w:webHidden/>
               </w:rPr>
@@ -2048,22 +2240,19 @@
             </w:r>
             <w:r>
               <w:rPr>
-                <w:rFonts w:ascii="Times New Roman" w:hAnsi="Times New Roman"/>
                 <w:noProof/>
                 <w:webHidden/>
               </w:rPr>
-              <w:instrText xml:space="preserve"> PAGEREF _Toc479123396 \h </w:instrText>
-            </w:r>
-            <w:r>
-              <w:rPr>
-                <w:rFonts w:ascii="Times New Roman" w:hAnsi="Times New Roman"/>
+              <w:instrText xml:space="preserve"> PAGEREF _Toc479199730 \h </w:instrText>
+            </w:r>
+            <w:r>
+              <w:rPr>
                 <w:noProof/>
                 <w:webHidden/>
               </w:rPr>
             </w:r>
             <w:r>
               <w:rPr>
-                <w:rFonts w:ascii="Times New Roman" w:hAnsi="Times New Roman"/>
                 <w:noProof/>
                 <w:webHidden/>
               </w:rPr>
@@ -2071,7 +2260,6 @@
             </w:r>
             <w:r>
               <w:rPr>
-                <w:rFonts w:ascii="Times New Roman" w:hAnsi="Times New Roman"/>
                 <w:noProof/>
                 <w:webHidden/>
               </w:rPr>
@@ -2079,7 +2267,6 @@
             </w:r>
             <w:r>
               <w:rPr>
-                <w:rFonts w:ascii="Times New Roman" w:hAnsi="Times New Roman"/>
                 <w:noProof/>
                 <w:webHidden/>
               </w:rPr>
@@ -2090,8 +2277,15 @@
         <w:p>
           <w:pPr>
             <w:pStyle w:val="TOC3"/>
+            <w:rPr>
+              <w:rFonts w:asciiTheme="minorHAnsi" w:eastAsiaTheme="minorEastAsia" w:hAnsiTheme="minorHAnsi" w:cstheme="minorBidi"/>
+              <w:color w:val="auto"/>
+              <w:sz w:val="24"/>
+              <w:szCs w:val="30"/>
+              <w:lang w:eastAsia="zh-CN" w:bidi="th-TH"/>
+            </w:rPr>
           </w:pPr>
-          <w:hyperlink w:anchor="_Toc479123397" w:history="1">
+          <w:hyperlink w:anchor="_Toc479199731" w:history="1">
             <w:r>
               <w:rPr>
                 <w:rStyle w:val="Hyperlink"/>
@@ -2115,7 +2309,7 @@
               <w:rPr>
                 <w:webHidden/>
               </w:rPr>
-              <w:instrText xml:space="preserve"> PAGEREF _Toc479123397 \h </w:instrText>
+              <w:instrText xml:space="preserve"> PAGEREF _Toc479199731 \h </w:instrText>
             </w:r>
             <w:r>
               <w:rPr>
@@ -2194,7 +2388,7 @@
           <w:rFonts w:ascii="Times New Roman" w:hAnsi="Times New Roman"/>
         </w:rPr>
       </w:pPr>
-      <w:bookmarkStart w:id="0" w:name="_Toc479123371"/>
+      <w:bookmarkStart w:id="3" w:name="_Toc479199705"/>
       <w:r>
         <w:rPr>
           <w:rFonts w:ascii="Times New Roman" w:hAnsi="Times New Roman"/>
@@ -2202,7 +2396,7 @@
         <w:lastRenderedPageBreak/>
         <w:t>Abstract/Summary</w:t>
       </w:r>
-      <w:bookmarkEnd w:id="0"/>
+      <w:bookmarkEnd w:id="3"/>
     </w:p>
     <w:p>
       <w:pPr>
@@ -2228,14 +2422,14 @@
           <w:rFonts w:ascii="Times New Roman" w:hAnsi="Times New Roman"/>
         </w:rPr>
       </w:pPr>
-      <w:bookmarkStart w:id="1" w:name="_Toc479123372"/>
+      <w:bookmarkStart w:id="4" w:name="_Toc479199706"/>
       <w:r>
         <w:rPr>
           <w:rFonts w:ascii="Times New Roman" w:hAnsi="Times New Roman"/>
         </w:rPr>
         <w:t>Description of Data</w:t>
       </w:r>
-      <w:bookmarkEnd w:id="1"/>
+      <w:bookmarkEnd w:id="4"/>
     </w:p>
     <w:p>
       <w:pPr>
@@ -3019,16 +3213,16 @@
           <w:rFonts w:ascii="Times New Roman" w:eastAsia="Times New Roman" w:hAnsi="Times New Roman" w:cs="Times New Roman"/>
         </w:rPr>
       </w:pPr>
-      <w:bookmarkStart w:id="2" w:name="_trvs28ulmv0w" w:colFirst="0" w:colLast="0"/>
-      <w:bookmarkStart w:id="3" w:name="_Toc479123373"/>
-      <w:bookmarkEnd w:id="2"/>
+      <w:bookmarkStart w:id="5" w:name="_trvs28ulmv0w" w:colFirst="0" w:colLast="0"/>
+      <w:bookmarkStart w:id="6" w:name="_Toc479199707"/>
+      <w:bookmarkEnd w:id="5"/>
       <w:r>
         <w:rPr>
           <w:rFonts w:ascii="Times New Roman" w:eastAsia="Times New Roman" w:hAnsi="Times New Roman" w:cs="Times New Roman"/>
         </w:rPr>
         <w:t>Data Analysis and Results</w:t>
       </w:r>
-      <w:bookmarkEnd w:id="3"/>
+      <w:bookmarkEnd w:id="6"/>
     </w:p>
     <w:p>
       <w:pPr>
@@ -3039,16 +3233,16 @@
           <w:rFonts w:ascii="Times New Roman" w:eastAsia="Times New Roman" w:hAnsi="Times New Roman" w:cs="Times New Roman"/>
         </w:rPr>
       </w:pPr>
-      <w:bookmarkStart w:id="4" w:name="_5d1tw1aai99l" w:colFirst="0" w:colLast="0"/>
-      <w:bookmarkStart w:id="5" w:name="_Toc479123374"/>
-      <w:bookmarkEnd w:id="4"/>
+      <w:bookmarkStart w:id="7" w:name="_5d1tw1aai99l" w:colFirst="0" w:colLast="0"/>
+      <w:bookmarkStart w:id="8" w:name="_Toc479199708"/>
+      <w:bookmarkEnd w:id="7"/>
       <w:r>
         <w:rPr>
           <w:rFonts w:ascii="Times New Roman" w:eastAsia="Times New Roman" w:hAnsi="Times New Roman" w:cs="Times New Roman"/>
         </w:rPr>
         <w:t>Initial Numerical Analysis</w:t>
       </w:r>
-      <w:bookmarkEnd w:id="5"/>
+      <w:bookmarkEnd w:id="8"/>
     </w:p>
     <w:p>
       <w:pPr>
@@ -13879,8 +14073,8 @@
           <w:rFonts w:ascii="Times New Roman" w:eastAsia="Times New Roman" w:hAnsi="Times New Roman" w:cs="Times New Roman"/>
         </w:rPr>
       </w:pPr>
-      <w:bookmarkStart w:id="6" w:name="_ky84sq4gq1ky" w:colFirst="0" w:colLast="0"/>
-      <w:bookmarkEnd w:id="6"/>
+      <w:bookmarkStart w:id="9" w:name="_ky84sq4gq1ky" w:colFirst="0" w:colLast="0"/>
+      <w:bookmarkEnd w:id="9"/>
     </w:p>
     <w:p>
       <w:pPr>
@@ -13903,11 +14097,11 @@
           <w:rFonts w:ascii="Times New Roman" w:eastAsia="Times New Roman" w:hAnsi="Times New Roman" w:cs="Times New Roman"/>
         </w:rPr>
       </w:pPr>
-      <w:bookmarkStart w:id="7" w:name="_4jaan4zhd0mg" w:colFirst="0" w:colLast="0"/>
-      <w:bookmarkStart w:id="8" w:name="_l25qdals3qqp" w:colFirst="0" w:colLast="0"/>
-      <w:bookmarkStart w:id="9" w:name="_Toc479123375"/>
-      <w:bookmarkEnd w:id="7"/>
-      <w:bookmarkEnd w:id="8"/>
+      <w:bookmarkStart w:id="10" w:name="_4jaan4zhd0mg" w:colFirst="0" w:colLast="0"/>
+      <w:bookmarkStart w:id="11" w:name="_l25qdals3qqp" w:colFirst="0" w:colLast="0"/>
+      <w:bookmarkStart w:id="12" w:name="_Toc479199709"/>
+      <w:bookmarkEnd w:id="10"/>
+      <w:bookmarkEnd w:id="11"/>
       <w:r>
         <w:rPr>
           <w:rFonts w:ascii="Times New Roman" w:eastAsia="Times New Roman" w:hAnsi="Times New Roman" w:cs="Times New Roman"/>
@@ -13915,7 +14109,7 @@
         <w:lastRenderedPageBreak/>
         <w:t>Overall Analysis with Quantitative Variables</w:t>
       </w:r>
-      <w:bookmarkEnd w:id="9"/>
+      <w:bookmarkEnd w:id="12"/>
     </w:p>
     <w:p>
       <w:pPr>
@@ -16495,9 +16689,9 @@
           <w:rFonts w:ascii="Times New Roman" w:eastAsia="Times New Roman" w:hAnsi="Times New Roman" w:cs="Times New Roman"/>
         </w:rPr>
       </w:pPr>
-      <w:bookmarkStart w:id="10" w:name="_jhjwwc8h7xqx" w:colFirst="0" w:colLast="0"/>
-      <w:bookmarkStart w:id="11" w:name="_Toc479123376"/>
-      <w:bookmarkEnd w:id="10"/>
+      <w:bookmarkStart w:id="13" w:name="_jhjwwc8h7xqx" w:colFirst="0" w:colLast="0"/>
+      <w:bookmarkStart w:id="14" w:name="_Toc479199710"/>
+      <w:bookmarkEnd w:id="13"/>
       <w:r>
         <w:rPr>
           <w:rFonts w:ascii="Times New Roman" w:eastAsia="Times New Roman" w:hAnsi="Times New Roman" w:cs="Times New Roman"/>
@@ -16505,7 +16699,7 @@
         <w:lastRenderedPageBreak/>
         <w:t>Directors Analysis</w:t>
       </w:r>
-      <w:bookmarkEnd w:id="11"/>
+      <w:bookmarkEnd w:id="14"/>
     </w:p>
     <w:p>
       <w:pPr>
@@ -16786,8 +16980,8 @@
           <w:rFonts w:ascii="Times New Roman" w:eastAsia="Times New Roman" w:hAnsi="Times New Roman" w:cs="Times New Roman"/>
         </w:rPr>
       </w:pPr>
-      <w:bookmarkStart w:id="12" w:name="_6v1qarigrfvi" w:colFirst="0" w:colLast="0"/>
-      <w:bookmarkEnd w:id="12"/>
+      <w:bookmarkStart w:id="15" w:name="_6v1qarigrfvi" w:colFirst="0" w:colLast="0"/>
+      <w:bookmarkEnd w:id="15"/>
     </w:p>
     <w:p>
       <w:pPr>
@@ -16796,16 +16990,16 @@
           <w:rFonts w:ascii="Times New Roman" w:hAnsi="Times New Roman"/>
         </w:rPr>
       </w:pPr>
-      <w:bookmarkStart w:id="13" w:name="_f8xigpxpwqne" w:colFirst="0" w:colLast="0"/>
-      <w:bookmarkStart w:id="14" w:name="_Toc479123377"/>
-      <w:bookmarkEnd w:id="13"/>
+      <w:bookmarkStart w:id="16" w:name="_f8xigpxpwqne" w:colFirst="0" w:colLast="0"/>
+      <w:bookmarkStart w:id="17" w:name="_Toc479199711"/>
+      <w:bookmarkEnd w:id="16"/>
       <w:r>
         <w:rPr>
           <w:rFonts w:ascii="Times New Roman" w:hAnsi="Times New Roman"/>
         </w:rPr>
         <w:t>Description of Data (Director’s Analysis)</w:t>
       </w:r>
-      <w:bookmarkEnd w:id="14"/>
+      <w:bookmarkEnd w:id="17"/>
     </w:p>
     <w:p>
       <w:pPr>
@@ -17782,8 +17976,8 @@
           <w:rFonts w:ascii="Times New Roman" w:eastAsia="Times New Roman" w:hAnsi="Times New Roman" w:cs="Times New Roman"/>
         </w:rPr>
       </w:pPr>
-      <w:bookmarkStart w:id="15" w:name="_sz285tvjnntn" w:colFirst="0" w:colLast="0"/>
-      <w:bookmarkEnd w:id="15"/>
+      <w:bookmarkStart w:id="18" w:name="_sz285tvjnntn" w:colFirst="0" w:colLast="0"/>
+      <w:bookmarkEnd w:id="18"/>
     </w:p>
     <w:p>
       <w:pPr>
@@ -17808,8 +18002,8 @@
           <w:rFonts w:ascii="Times New Roman" w:eastAsia="Times New Roman" w:hAnsi="Times New Roman" w:cs="Times New Roman"/>
         </w:rPr>
       </w:pPr>
-      <w:bookmarkStart w:id="16" w:name="_cxg8rflutf8z" w:colFirst="0" w:colLast="0"/>
-      <w:bookmarkEnd w:id="16"/>
+      <w:bookmarkStart w:id="19" w:name="_cxg8rflutf8z" w:colFirst="0" w:colLast="0"/>
+      <w:bookmarkEnd w:id="19"/>
     </w:p>
     <w:p>
       <w:pPr>
@@ -17820,16 +18014,16 @@
           <w:szCs w:val="34"/>
         </w:rPr>
       </w:pPr>
-      <w:bookmarkStart w:id="17" w:name="_qn2r19k13cgx" w:colFirst="0" w:colLast="0"/>
-      <w:bookmarkStart w:id="18" w:name="_Toc479123378"/>
-      <w:bookmarkEnd w:id="17"/>
+      <w:bookmarkStart w:id="20" w:name="_qn2r19k13cgx" w:colFirst="0" w:colLast="0"/>
+      <w:bookmarkStart w:id="21" w:name="_Toc479199712"/>
+      <w:bookmarkEnd w:id="20"/>
       <w:r>
         <w:rPr>
           <w:rFonts w:ascii="Times New Roman" w:hAnsi="Times New Roman"/>
         </w:rPr>
         <w:t>Data Analysis and Results</w:t>
       </w:r>
-      <w:bookmarkEnd w:id="18"/>
+      <w:bookmarkEnd w:id="21"/>
     </w:p>
     <w:p>
       <w:pPr>
@@ -18056,16 +18250,16 @@
           <w:szCs w:val="24"/>
         </w:rPr>
       </w:pPr>
-      <w:bookmarkStart w:id="19" w:name="_bu1q649dccp4" w:colFirst="0" w:colLast="0"/>
-      <w:bookmarkStart w:id="20" w:name="_Toc479123379"/>
-      <w:bookmarkEnd w:id="19"/>
+      <w:bookmarkStart w:id="22" w:name="_bu1q649dccp4" w:colFirst="0" w:colLast="0"/>
+      <w:bookmarkStart w:id="23" w:name="_Toc479199713"/>
+      <w:bookmarkEnd w:id="22"/>
       <w:r>
         <w:rPr>
           <w:rFonts w:ascii="Times New Roman" w:hAnsi="Times New Roman"/>
         </w:rPr>
         <w:t>Residual Plots</w:t>
       </w:r>
-      <w:bookmarkEnd w:id="20"/>
+      <w:bookmarkEnd w:id="23"/>
     </w:p>
     <w:p>
       <w:pPr>
@@ -31965,8 +32159,8 @@
           <w:szCs w:val="34"/>
         </w:rPr>
       </w:pPr>
-      <w:bookmarkStart w:id="21" w:name="_n1gjieuhpk98" w:colFirst="0" w:colLast="0"/>
-      <w:bookmarkEnd w:id="21"/>
+      <w:bookmarkStart w:id="24" w:name="_n1gjieuhpk98" w:colFirst="0" w:colLast="0"/>
+      <w:bookmarkEnd w:id="24"/>
     </w:p>
     <w:p>
       <w:pPr>
@@ -31975,16 +32169,16 @@
           <w:rFonts w:ascii="Times New Roman" w:hAnsi="Times New Roman"/>
         </w:rPr>
       </w:pPr>
-      <w:bookmarkStart w:id="22" w:name="_kdzhvq57ik5t" w:colFirst="0" w:colLast="0"/>
-      <w:bookmarkStart w:id="23" w:name="_Toc479123380"/>
-      <w:bookmarkEnd w:id="22"/>
+      <w:bookmarkStart w:id="25" w:name="_kdzhvq57ik5t" w:colFirst="0" w:colLast="0"/>
+      <w:bookmarkStart w:id="26" w:name="_Toc479199714"/>
+      <w:bookmarkEnd w:id="25"/>
       <w:r>
         <w:rPr>
           <w:rFonts w:ascii="Times New Roman" w:hAnsi="Times New Roman"/>
         </w:rPr>
         <w:t>Discussion (Director’s Analysis):</w:t>
       </w:r>
-      <w:bookmarkEnd w:id="23"/>
+      <w:bookmarkEnd w:id="26"/>
     </w:p>
     <w:p>
       <w:pPr>
@@ -32076,16 +32270,16 @@
           <w:rFonts w:ascii="Times New Roman" w:hAnsi="Times New Roman"/>
         </w:rPr>
       </w:pPr>
-      <w:bookmarkStart w:id="24" w:name="_ayclw1139xk6" w:colFirst="0" w:colLast="0"/>
-      <w:bookmarkStart w:id="25" w:name="_Toc479123381"/>
-      <w:bookmarkEnd w:id="24"/>
+      <w:bookmarkStart w:id="27" w:name="_ayclw1139xk6" w:colFirst="0" w:colLast="0"/>
+      <w:bookmarkStart w:id="28" w:name="_Toc479199715"/>
+      <w:bookmarkEnd w:id="27"/>
       <w:r>
         <w:rPr>
           <w:rFonts w:ascii="Times New Roman" w:hAnsi="Times New Roman"/>
         </w:rPr>
         <w:t>Actor’s Analysis</w:t>
       </w:r>
-      <w:bookmarkEnd w:id="25"/>
+      <w:bookmarkEnd w:id="28"/>
     </w:p>
     <w:p>
       <w:pPr>
@@ -32094,16 +32288,16 @@
           <w:rFonts w:ascii="Times New Roman" w:hAnsi="Times New Roman"/>
         </w:rPr>
       </w:pPr>
-      <w:bookmarkStart w:id="26" w:name="_o7k8tyqeww8c" w:colFirst="0" w:colLast="0"/>
-      <w:bookmarkStart w:id="27" w:name="_Toc479123382"/>
-      <w:bookmarkEnd w:id="26"/>
+      <w:bookmarkStart w:id="29" w:name="_o7k8tyqeww8c" w:colFirst="0" w:colLast="0"/>
+      <w:bookmarkStart w:id="30" w:name="_Toc479199716"/>
+      <w:bookmarkEnd w:id="29"/>
       <w:r>
         <w:rPr>
           <w:rFonts w:ascii="Times New Roman" w:hAnsi="Times New Roman"/>
         </w:rPr>
         <w:t>Abstract/Summary</w:t>
       </w:r>
-      <w:bookmarkEnd w:id="27"/>
+      <w:bookmarkEnd w:id="30"/>
     </w:p>
     <w:p>
       <w:pPr>
@@ -32375,16 +32569,16 @@
           <w:rFonts w:ascii="Times New Roman" w:hAnsi="Times New Roman"/>
         </w:rPr>
       </w:pPr>
-      <w:bookmarkStart w:id="28" w:name="_wclp2reh9jf0" w:colFirst="0" w:colLast="0"/>
-      <w:bookmarkStart w:id="29" w:name="_Toc479123383"/>
-      <w:bookmarkEnd w:id="28"/>
+      <w:bookmarkStart w:id="31" w:name="_wclp2reh9jf0" w:colFirst="0" w:colLast="0"/>
+      <w:bookmarkStart w:id="32" w:name="_Toc479199717"/>
+      <w:bookmarkEnd w:id="31"/>
       <w:r>
         <w:rPr>
           <w:rFonts w:ascii="Times New Roman" w:hAnsi="Times New Roman"/>
         </w:rPr>
         <w:t>Description of Data</w:t>
       </w:r>
-      <w:bookmarkEnd w:id="29"/>
+      <w:bookmarkEnd w:id="32"/>
     </w:p>
     <w:p>
       <w:pPr>
@@ -33307,16 +33501,16 @@
           <w:rFonts w:ascii="Times New Roman" w:hAnsi="Times New Roman"/>
         </w:rPr>
       </w:pPr>
-      <w:bookmarkStart w:id="30" w:name="_eg6rlww5su5z" w:colFirst="0" w:colLast="0"/>
-      <w:bookmarkStart w:id="31" w:name="_Toc479123384"/>
-      <w:bookmarkEnd w:id="30"/>
+      <w:bookmarkStart w:id="33" w:name="_eg6rlww5su5z" w:colFirst="0" w:colLast="0"/>
+      <w:bookmarkStart w:id="34" w:name="_Toc479199718"/>
+      <w:bookmarkEnd w:id="33"/>
       <w:r>
         <w:rPr>
           <w:rFonts w:ascii="Times New Roman" w:hAnsi="Times New Roman"/>
         </w:rPr>
         <w:t>Data Analysis and Results</w:t>
       </w:r>
-      <w:bookmarkEnd w:id="31"/>
+      <w:bookmarkEnd w:id="34"/>
     </w:p>
     <w:p>
       <w:pPr>
@@ -33420,7 +33614,7 @@
           <w:rFonts w:ascii="Times New Roman" w:hAnsi="Times New Roman"/>
         </w:rPr>
       </w:pPr>
-      <w:bookmarkStart w:id="32" w:name="_Toc479123385"/>
+      <w:bookmarkStart w:id="35" w:name="_Toc479199719"/>
       <w:r>
         <w:rPr>
           <w:rFonts w:ascii="Times New Roman" w:hAnsi="Times New Roman"/>
@@ -33428,7 +33622,7 @@
         <w:lastRenderedPageBreak/>
         <w:t>Sample Correlations</w:t>
       </w:r>
-      <w:bookmarkEnd w:id="32"/>
+      <w:bookmarkEnd w:id="35"/>
     </w:p>
     <w:p>
       <w:pPr>
@@ -33584,16 +33778,16 @@
           <w:szCs w:val="24"/>
         </w:rPr>
       </w:pPr>
-      <w:bookmarkStart w:id="33" w:name="_dslpg0e5zs45" w:colFirst="0" w:colLast="0"/>
-      <w:bookmarkStart w:id="34" w:name="_Toc479123386"/>
-      <w:bookmarkEnd w:id="33"/>
+      <w:bookmarkStart w:id="36" w:name="_dslpg0e5zs45" w:colFirst="0" w:colLast="0"/>
+      <w:bookmarkStart w:id="37" w:name="_Toc479199720"/>
+      <w:bookmarkEnd w:id="36"/>
       <w:r>
         <w:rPr>
           <w:rFonts w:ascii="Times New Roman" w:hAnsi="Times New Roman"/>
         </w:rPr>
         <w:t>Residual Plots</w:t>
       </w:r>
-      <w:bookmarkEnd w:id="34"/>
+      <w:bookmarkEnd w:id="37"/>
     </w:p>
     <w:p>
       <w:pPr>
@@ -44468,16 +44662,16 @@
           <w:rFonts w:ascii="Times New Roman" w:hAnsi="Times New Roman"/>
         </w:rPr>
       </w:pPr>
-      <w:bookmarkStart w:id="35" w:name="_r41xj3cfj3af" w:colFirst="0" w:colLast="0"/>
-      <w:bookmarkStart w:id="36" w:name="_Toc479123387"/>
-      <w:bookmarkEnd w:id="35"/>
+      <w:bookmarkStart w:id="38" w:name="_r41xj3cfj3af" w:colFirst="0" w:colLast="0"/>
+      <w:bookmarkStart w:id="39" w:name="_Toc479199721"/>
+      <w:bookmarkEnd w:id="38"/>
       <w:r>
         <w:rPr>
           <w:rFonts w:ascii="Times New Roman" w:hAnsi="Times New Roman"/>
         </w:rPr>
         <w:t>Brief Discussion:</w:t>
       </w:r>
-      <w:bookmarkEnd w:id="36"/>
+      <w:bookmarkEnd w:id="39"/>
     </w:p>
     <w:p>
       <w:pPr>
@@ -44537,7 +44731,7 @@
           <w:rFonts w:ascii="Times New Roman" w:hAnsi="Times New Roman"/>
         </w:rPr>
       </w:pPr>
-      <w:bookmarkStart w:id="37" w:name="_Toc479123388"/>
+      <w:bookmarkStart w:id="40" w:name="_Toc479199722"/>
       <w:r>
         <w:rPr>
           <w:rFonts w:ascii="Times New Roman" w:hAnsi="Times New Roman"/>
@@ -44545,7 +44739,7 @@
         <w:lastRenderedPageBreak/>
         <w:t>Conclusion:</w:t>
       </w:r>
-      <w:bookmarkEnd w:id="37"/>
+      <w:bookmarkEnd w:id="40"/>
       <w:r>
         <w:rPr>
           <w:rFonts w:ascii="Times New Roman" w:hAnsi="Times New Roman"/>
@@ -44617,14 +44811,14 @@
           <w:rFonts w:ascii="Times New Roman" w:hAnsi="Times New Roman"/>
         </w:rPr>
       </w:pPr>
-      <w:bookmarkStart w:id="38" w:name="_Toc479123389"/>
+      <w:bookmarkStart w:id="41" w:name="_Toc479199723"/>
       <w:r>
         <w:rPr>
           <w:rFonts w:ascii="Times New Roman" w:hAnsi="Times New Roman"/>
         </w:rPr>
         <w:t>Contributions</w:t>
       </w:r>
-      <w:bookmarkEnd w:id="38"/>
+      <w:bookmarkEnd w:id="41"/>
     </w:p>
     <w:p>
       <w:pPr>
@@ -44633,14 +44827,14 @@
           <w:rFonts w:ascii="Times New Roman" w:hAnsi="Times New Roman"/>
         </w:rPr>
       </w:pPr>
-      <w:bookmarkStart w:id="39" w:name="_Toc479123390"/>
+      <w:bookmarkStart w:id="42" w:name="_Toc479199724"/>
       <w:r>
         <w:rPr>
           <w:rFonts w:ascii="Times New Roman" w:hAnsi="Times New Roman"/>
         </w:rPr>
         <w:t>Team Formation:</w:t>
       </w:r>
-      <w:bookmarkEnd w:id="39"/>
+      <w:bookmarkEnd w:id="42"/>
       <w:r>
         <w:rPr>
           <w:rFonts w:ascii="Times New Roman" w:hAnsi="Times New Roman"/>
@@ -44672,14 +44866,14 @@
           <w:rFonts w:ascii="Times New Roman" w:hAnsi="Times New Roman"/>
         </w:rPr>
       </w:pPr>
-      <w:bookmarkStart w:id="40" w:name="_Toc479123391"/>
+      <w:bookmarkStart w:id="43" w:name="_Toc479199725"/>
       <w:r>
         <w:rPr>
           <w:rFonts w:ascii="Times New Roman" w:hAnsi="Times New Roman"/>
         </w:rPr>
         <w:t>Authorship:</w:t>
       </w:r>
-      <w:bookmarkEnd w:id="40"/>
+      <w:bookmarkEnd w:id="43"/>
     </w:p>
     <w:p>
       <w:pPr>
@@ -44705,14 +44899,14 @@
           <w:rFonts w:ascii="Times New Roman" w:hAnsi="Times New Roman"/>
         </w:rPr>
       </w:pPr>
-      <w:bookmarkStart w:id="41" w:name="_Toc479123392"/>
+      <w:bookmarkStart w:id="44" w:name="_Toc479199726"/>
       <w:r>
         <w:rPr>
           <w:rFonts w:ascii="Times New Roman" w:hAnsi="Times New Roman"/>
         </w:rPr>
         <w:t>Teamwork and contributions:</w:t>
       </w:r>
-      <w:bookmarkEnd w:id="41"/>
+      <w:bookmarkEnd w:id="44"/>
       <w:r>
         <w:rPr>
           <w:rFonts w:ascii="Times New Roman" w:hAnsi="Times New Roman"/>
@@ -44840,24 +45034,22 @@
           <w:rFonts w:ascii="Times New Roman" w:eastAsia="Times New Roman" w:hAnsi="Times New Roman" w:cs="Times New Roman"/>
         </w:rPr>
       </w:pPr>
-      <w:bookmarkStart w:id="42" w:name="_uckw5xwtk8ay" w:colFirst="0" w:colLast="0"/>
-      <w:bookmarkStart w:id="43" w:name="_Toc479123393"/>
-      <w:bookmarkEnd w:id="42"/>
+      <w:bookmarkStart w:id="45" w:name="_uckw5xwtk8ay" w:colFirst="0" w:colLast="0"/>
+      <w:bookmarkStart w:id="46" w:name="_Toc479199727"/>
+      <w:bookmarkEnd w:id="45"/>
       <w:r>
         <w:rPr>
           <w:rFonts w:ascii="Times New Roman" w:eastAsia="Times New Roman" w:hAnsi="Times New Roman" w:cs="Times New Roman"/>
         </w:rPr>
         <w:t>APPENDIX I</w:t>
       </w:r>
-      <w:bookmarkStart w:id="44" w:name="_GoBack"/>
-      <w:bookmarkEnd w:id="44"/>
       <w:r>
         <w:rPr>
           <w:rFonts w:ascii="Times New Roman" w:eastAsia="Times New Roman" w:hAnsi="Times New Roman" w:cs="Times New Roman"/>
         </w:rPr>
         <w:t xml:space="preserve"> - Director’s Analysis</w:t>
       </w:r>
-      <w:bookmarkEnd w:id="43"/>
+      <w:bookmarkEnd w:id="46"/>
     </w:p>
     <w:p>
       <w:pPr>
@@ -48027,8 +48219,8 @@
           <w:rFonts w:ascii="Times New Roman" w:eastAsia="Times New Roman" w:hAnsi="Times New Roman" w:cs="Times New Roman"/>
         </w:rPr>
       </w:pPr>
-      <w:bookmarkStart w:id="45" w:name="_jq2lkjuughcx" w:colFirst="0" w:colLast="0"/>
-      <w:bookmarkEnd w:id="45"/>
+      <w:bookmarkStart w:id="47" w:name="_jq2lkjuughcx" w:colFirst="0" w:colLast="0"/>
+      <w:bookmarkEnd w:id="47"/>
     </w:p>
     <w:p>
       <w:pPr>
@@ -48038,9 +48230,9 @@
           <w:lang w:val="fr-CA"/>
         </w:rPr>
       </w:pPr>
-      <w:bookmarkStart w:id="46" w:name="_otfd2xb6t8qf" w:colFirst="0" w:colLast="0"/>
-      <w:bookmarkStart w:id="47" w:name="_Toc479123394"/>
-      <w:bookmarkEnd w:id="46"/>
+      <w:bookmarkStart w:id="48" w:name="_otfd2xb6t8qf" w:colFirst="0" w:colLast="0"/>
+      <w:bookmarkStart w:id="49" w:name="_Toc479199728"/>
+      <w:bookmarkEnd w:id="48"/>
       <w:r>
         <w:rPr>
           <w:rFonts w:ascii="Times New Roman" w:hAnsi="Times New Roman"/>
@@ -48062,7 +48254,7 @@
         </w:rPr>
         <w:t xml:space="preserve"> - Sample Corr Matrix</w:t>
       </w:r>
-      <w:bookmarkEnd w:id="47"/>
+      <w:bookmarkEnd w:id="49"/>
     </w:p>
     <w:p>
       <w:pPr>
@@ -48127,8 +48319,8 @@
           <w:rFonts w:ascii="Times New Roman" w:eastAsia="Times New Roman" w:hAnsi="Times New Roman" w:cs="Times New Roman"/>
         </w:rPr>
       </w:pPr>
-      <w:bookmarkStart w:id="48" w:name="_2427siqhkxc0" w:colFirst="0" w:colLast="0"/>
-      <w:bookmarkEnd w:id="48"/>
+      <w:bookmarkStart w:id="50" w:name="_2427siqhkxc0" w:colFirst="0" w:colLast="0"/>
+      <w:bookmarkEnd w:id="50"/>
     </w:p>
     <w:p>
       <w:pPr>
@@ -48137,16 +48329,16 @@
           <w:rFonts w:ascii="Times New Roman" w:hAnsi="Times New Roman"/>
         </w:rPr>
       </w:pPr>
-      <w:bookmarkStart w:id="49" w:name="_dskv1h76uvno" w:colFirst="0" w:colLast="0"/>
-      <w:bookmarkStart w:id="50" w:name="_Toc479123395"/>
-      <w:bookmarkEnd w:id="49"/>
+      <w:bookmarkStart w:id="51" w:name="_dskv1h76uvno" w:colFirst="0" w:colLast="0"/>
+      <w:bookmarkStart w:id="52" w:name="_Toc479199729"/>
+      <w:bookmarkEnd w:id="51"/>
       <w:r>
         <w:rPr>
           <w:rFonts w:ascii="Times New Roman" w:hAnsi="Times New Roman"/>
         </w:rPr>
         <w:t>APPENDIX III</w:t>
       </w:r>
-      <w:bookmarkEnd w:id="50"/>
+      <w:bookmarkEnd w:id="52"/>
     </w:p>
     <w:p>
       <w:pPr>
@@ -48158,16 +48350,16 @@
           <w:szCs w:val="24"/>
         </w:rPr>
       </w:pPr>
-      <w:bookmarkStart w:id="51" w:name="_2oh8vz4z8e8r" w:colFirst="0" w:colLast="0"/>
-      <w:bookmarkStart w:id="52" w:name="_Toc479123396"/>
-      <w:bookmarkEnd w:id="51"/>
+      <w:bookmarkStart w:id="53" w:name="_2oh8vz4z8e8r" w:colFirst="0" w:colLast="0"/>
+      <w:bookmarkStart w:id="54" w:name="_Toc479199730"/>
+      <w:bookmarkEnd w:id="53"/>
       <w:r>
         <w:rPr>
           <w:rFonts w:ascii="Times New Roman" w:eastAsia="Times New Roman" w:hAnsi="Times New Roman" w:cs="Times New Roman"/>
         </w:rPr>
         <w:t>Adjusted Gross Table (Multipliers for Inflation Rates):</w:t>
       </w:r>
-      <w:bookmarkEnd w:id="52"/>
+      <w:bookmarkEnd w:id="54"/>
     </w:p>
     <w:p>
       <w:pPr>
@@ -48179,16 +48371,16 @@
           <w:szCs w:val="24"/>
         </w:rPr>
       </w:pPr>
-      <w:bookmarkStart w:id="53" w:name="_aonn612s3z4o" w:colFirst="0" w:colLast="0"/>
-      <w:bookmarkStart w:id="54" w:name="_Toc479123397"/>
-      <w:bookmarkEnd w:id="53"/>
+      <w:bookmarkStart w:id="55" w:name="_aonn612s3z4o" w:colFirst="0" w:colLast="0"/>
+      <w:bookmarkStart w:id="56" w:name="_Toc479199731"/>
+      <w:bookmarkEnd w:id="55"/>
       <w:r>
         <w:rPr>
           <w:rFonts w:ascii="Times New Roman" w:eastAsia="Times New Roman" w:hAnsi="Times New Roman" w:cs="Times New Roman"/>
         </w:rPr>
         <w:t>Inflation Rate (estimated, Box Office Mojo):</w:t>
       </w:r>
-      <w:bookmarkEnd w:id="54"/>
+      <w:bookmarkEnd w:id="56"/>
     </w:p>
     <w:p>
       <w:pPr>
@@ -49934,7 +50126,7 @@
 </file>
 
 <file path=customXml/itemProps1.xml><?xml version="1.0" encoding="utf-8"?>
-<ds:datastoreItem xmlns:ds="http://schemas.openxmlformats.org/officeDocument/2006/customXml" ds:itemID="{DAD67439-5A4C-6841-9705-243A24DD0CC1}">
+<ds:datastoreItem xmlns:ds="http://schemas.openxmlformats.org/officeDocument/2006/customXml" ds:itemID="{1F1246DD-21BA-484E-A8C2-DF23EB7A069F}">
   <ds:schemaRefs>
     <ds:schemaRef ds:uri="http://schemas.openxmlformats.org/officeDocument/2006/bibliography"/>
   </ds:schemaRefs>

</xml_diff>